<commit_message>
Updating patch notes to Wood Format
</commit_message>
<xml_diff>
--- a/v/1_12.docx
+++ b/v/1_12.docx
@@ -4,7 +4,17 @@
   <w:body>
     <w:p>
       <w:pPr>
-        <w:pStyle w:val="Heading1"/>
+        <w:spacing w:after="0" w:line="240" w:lineRule="auto"/>
+        <w:jc w:val="left"/>
+        <w:rPr>
+          <w:rFonts w:eastAsia="Times New Roman"/>
+          <w:b/>
+          <w:bCs/>
+          <w:caps/>
+          <w:color w:val="FFFFFF" w:themeColor="background1"/>
+          <w:sz w:val="32"/>
+          <w:szCs w:val="32"/>
+        </w:rPr>
       </w:pPr>
       <w:bookmarkStart w:id="1" w:name="_Toc517953893"/>
       <w:bookmarkStart w:id="2" w:name="_Toc473020538"/>
@@ -20,126 +30,299 @@
       <w:bookmarkStart w:id="12" w:name="_Toc486318195"/>
       <w:bookmarkStart w:id="13" w:name="_Toc494448423"/>
       <w:r>
-        <w:t>Changes in v1.</w:t>
-      </w:r>
-      <w:bookmarkEnd w:id="1"/>
-      <w:r>
-        <w:t>1</w:t>
-      </w:r>
-      <w:r>
-        <w:t>2</w:t>
-      </w:r>
-    </w:p>
-    <w:p>
-      <w:pPr>
-        <w:pStyle w:val="Heading2"/>
-      </w:pPr>
-      <w:bookmarkStart w:id="14" w:name="_Toc517953894"/>
-      <w:r>
-        <w:t>About this Document</w:t>
-      </w:r>
+        <w:rPr>
+          <w:noProof/>
+        </w:rPr>
+        <mc:AlternateContent>
+          <mc:Choice Requires="wps">
+            <w:drawing>
+              <wp:anchor distT="0" distB="0" distL="114300" distR="114300" simplePos="0" relativeHeight="251659264" behindDoc="0" locked="0" layoutInCell="1" allowOverlap="1" wp14:anchorId="74654742" wp14:editId="6BA679CC">
+                <wp:simplePos x="0" y="0"/>
+                <wp:positionH relativeFrom="margin">
+                  <wp:align>left</wp:align>
+                </wp:positionH>
+                <wp:positionV relativeFrom="paragraph">
+                  <wp:posOffset>7666990</wp:posOffset>
+                </wp:positionV>
+                <wp:extent cx="3254400" cy="889200"/>
+                <wp:effectExtent l="0" t="0" r="0" b="6350"/>
+                <wp:wrapNone/>
+                <wp:docPr id="14" name="Text Box 14"/>
+                <wp:cNvGraphicFramePr/>
+                <a:graphic xmlns:a="http://schemas.openxmlformats.org/drawingml/2006/main">
+                  <a:graphicData uri="http://schemas.microsoft.com/office/word/2010/wordprocessingShape">
+                    <wps:wsp>
+                      <wps:cNvSpPr txBox="1"/>
+                      <wps:spPr>
+                        <a:xfrm>
+                          <a:off x="0" y="0"/>
+                          <a:ext cx="3254400" cy="889200"/>
+                        </a:xfrm>
+                        <a:prstGeom prst="rect">
+                          <a:avLst/>
+                        </a:prstGeom>
+                        <a:noFill/>
+                        <a:ln w="6350">
+                          <a:noFill/>
+                        </a:ln>
+                        <a:effectLst/>
+                      </wps:spPr>
+                      <wps:style>
+                        <a:lnRef idx="0">
+                          <a:schemeClr val="accent1"/>
+                        </a:lnRef>
+                        <a:fillRef idx="0">
+                          <a:schemeClr val="accent1"/>
+                        </a:fillRef>
+                        <a:effectRef idx="0">
+                          <a:schemeClr val="accent1"/>
+                        </a:effectRef>
+                        <a:fontRef idx="minor">
+                          <a:schemeClr val="dk1"/>
+                        </a:fontRef>
+                      </wps:style>
+                      <wps:txbx>
+                        <w:txbxContent>
+                          <w:p>
+                            <w:pPr>
+                              <w:spacing w:line="240" w:lineRule="auto"/>
+                              <w:rPr>
+                                <w:rFonts w:ascii="Segoe UI" w:hAnsi="Segoe UI" w:cs="Segoe UI"/>
+                                <w:b/>
+                                <w:color w:val="233845" w:themeColor="text2"/>
+                                <w:sz w:val="32"/>
+                              </w:rPr>
+                            </w:pPr>
+                            <w:r>
+                              <w:rPr>
+                                <w:rFonts w:ascii="Segoe UI" w:hAnsi="Segoe UI" w:cs="Segoe UI"/>
+                                <w:b/>
+                                <w:color w:val="233845" w:themeColor="text2"/>
+                                <w:sz w:val="32"/>
+                              </w:rPr>
+                              <w:t>Wood Commissioning</w:t>
+                            </w:r>
+                          </w:p>
+                          <w:p>
+                            <w:pPr>
+                              <w:spacing w:after="0" w:line="240" w:lineRule="auto"/>
+                              <w:rPr>
+                                <w:rFonts w:ascii="Segoe UI" w:hAnsi="Segoe UI" w:cs="Segoe UI"/>
+                                <w:color w:val="233845" w:themeColor="text2"/>
+                                <w:sz w:val="24"/>
+                              </w:rPr>
+                            </w:pPr>
+                            <w:r>
+                              <w:rPr>
+                                <w:rFonts w:ascii="Segoe UI" w:hAnsi="Segoe UI" w:cs="Segoe UI"/>
+                                <w:color w:val="233845" w:themeColor="text2"/>
+                                <w:sz w:val="24"/>
+                              </w:rPr>
+                              <w:t>hub2 – Patch Note</w:t>
+                            </w:r>
+                            <w:r>
+                              <w:rPr>
+                                <w:rFonts w:ascii="Segoe UI" w:hAnsi="Segoe UI" w:cs="Segoe UI"/>
+                                <w:color w:val="233845" w:themeColor="text2"/>
+                                <w:sz w:val="24"/>
+                              </w:rPr>
+                              <w:t>s</w:t>
+                            </w:r>
+                            <w:r>
+                              <w:rPr>
+                                <w:rFonts w:ascii="Segoe UI" w:hAnsi="Segoe UI" w:cs="Segoe UI"/>
+                                <w:color w:val="233845" w:themeColor="text2"/>
+                                <w:sz w:val="24"/>
+                              </w:rPr>
+                              <w:t xml:space="preserve"> v1.12</w:t>
+                            </w:r>
+                          </w:p>
+                        </w:txbxContent>
+                      </wps:txbx>
+                      <wps:bodyPr rot="0" spcFirstLastPara="0" vertOverflow="overflow" horzOverflow="overflow" vert="horz" wrap="square" lIns="91440" tIns="45720" rIns="91440" bIns="45720" numCol="1" spcCol="0" rtlCol="0" fromWordArt="0" anchor="t" anchorCtr="0" forceAA="0" compatLnSpc="1">
+                        <a:prstTxWarp prst="textNoShape">
+                          <a:avLst/>
+                        </a:prstTxWarp>
+                        <a:noAutofit/>
+                      </wps:bodyPr>
+                    </wps:wsp>
+                  </a:graphicData>
+                </a:graphic>
+                <wp14:sizeRelH relativeFrom="margin">
+                  <wp14:pctWidth>0</wp14:pctWidth>
+                </wp14:sizeRelH>
+                <wp14:sizeRelV relativeFrom="margin">
+                  <wp14:pctHeight>0</wp14:pctHeight>
+                </wp14:sizeRelV>
+              </wp:anchor>
+            </w:drawing>
+          </mc:Choice>
+          <mc:Fallback>
+            <w:pict>
+              <v:shapetype w14:anchorId="74654742" id="_x0000_t202" coordsize="21600,21600" o:spt="202" path="m,l,21600r21600,l21600,xe">
+                <v:stroke joinstyle="miter"/>
+                <v:path gradientshapeok="t" o:connecttype="rect"/>
+              </v:shapetype>
+              <v:shape id="Text Box 14" o:spid="_x0000_s1026" type="#_x0000_t202" style="position:absolute;margin-left:0;margin-top:603.7pt;width:256.25pt;height:70pt;z-index:251659264;visibility:visible;mso-wrap-style:square;mso-width-percent:0;mso-height-percent:0;mso-wrap-distance-left:9pt;mso-wrap-distance-top:0;mso-wrap-distance-right:9pt;mso-wrap-distance-bottom:0;mso-position-horizontal:left;mso-position-horizontal-relative:margin;mso-position-vertical:absolute;mso-position-vertical-relative:text;mso-width-percent:0;mso-height-percent:0;mso-width-relative:margin;mso-height-relative:margin;v-text-anchor:top" o:gfxdata="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" filled="f" stroked="f" strokeweight=".5pt">
+                <v:textbox>
+                  <w:txbxContent>
+                    <w:p>
+                      <w:pPr>
+                        <w:spacing w:line="240" w:lineRule="auto"/>
+                        <w:rPr>
+                          <w:rFonts w:ascii="Segoe UI" w:hAnsi="Segoe UI" w:cs="Segoe UI"/>
+                          <w:b/>
+                          <w:color w:val="233845" w:themeColor="text2"/>
+                          <w:sz w:val="32"/>
+                        </w:rPr>
+                      </w:pPr>
+                      <w:r>
+                        <w:rPr>
+                          <w:rFonts w:ascii="Segoe UI" w:hAnsi="Segoe UI" w:cs="Segoe UI"/>
+                          <w:b/>
+                          <w:color w:val="233845" w:themeColor="text2"/>
+                          <w:sz w:val="32"/>
+                        </w:rPr>
+                        <w:t>Wood Commissioning</w:t>
+                      </w:r>
+                    </w:p>
+                    <w:p>
+                      <w:pPr>
+                        <w:spacing w:after="0" w:line="240" w:lineRule="auto"/>
+                        <w:rPr>
+                          <w:rFonts w:ascii="Segoe UI" w:hAnsi="Segoe UI" w:cs="Segoe UI"/>
+                          <w:color w:val="233845" w:themeColor="text2"/>
+                          <w:sz w:val="24"/>
+                        </w:rPr>
+                      </w:pPr>
+                      <w:r>
+                        <w:rPr>
+                          <w:rFonts w:ascii="Segoe UI" w:hAnsi="Segoe UI" w:cs="Segoe UI"/>
+                          <w:color w:val="233845" w:themeColor="text2"/>
+                          <w:sz w:val="24"/>
+                        </w:rPr>
+                        <w:t>hub2 – Patch Note</w:t>
+                      </w:r>
+                      <w:r>
+                        <w:rPr>
+                          <w:rFonts w:ascii="Segoe UI" w:hAnsi="Segoe UI" w:cs="Segoe UI"/>
+                          <w:color w:val="233845" w:themeColor="text2"/>
+                          <w:sz w:val="24"/>
+                        </w:rPr>
+                        <w:t>s</w:t>
+                      </w:r>
+                      <w:r>
+                        <w:rPr>
+                          <w:rFonts w:ascii="Segoe UI" w:hAnsi="Segoe UI" w:cs="Segoe UI"/>
+                          <w:color w:val="233845" w:themeColor="text2"/>
+                          <w:sz w:val="24"/>
+                        </w:rPr>
+                        <w:t xml:space="preserve"> v1.12</w:t>
+                      </w:r>
+                    </w:p>
+                  </w:txbxContent>
+                </v:textbox>
+                <w10:wrap anchorx="margin"/>
+              </v:shape>
+            </w:pict>
+          </mc:Fallback>
+        </mc:AlternateContent>
+      </w:r>
+      <w:r>
+        <w:br w:type="page"/>
+      </w:r>
+      <w:bookmarkStart w:id="14" w:name="_GoBack"/>
       <w:bookmarkEnd w:id="14"/>
     </w:p>
     <w:p>
       <w:pPr>
-        <w:pStyle w:val="Heading3"/>
-      </w:pPr>
-      <w:bookmarkStart w:id="15" w:name="_Toc517953895"/>
-      <w:r>
-        <w:t>Purpose</w:t>
+        <w:pStyle w:val="Heading1"/>
+      </w:pPr>
+      <w:bookmarkStart w:id="15" w:name="_Toc517953894"/>
+      <w:bookmarkEnd w:id="1"/>
+      <w:r>
+        <w:lastRenderedPageBreak/>
+        <w:t>About this Document</w:t>
       </w:r>
       <w:bookmarkEnd w:id="15"/>
     </w:p>
     <w:p>
-      <w:r>
-        <w:t xml:space="preserve">This document provides a brief overview </w:t>
-      </w:r>
-      <w:r>
-        <w:t>of the changes made between V1</w:t>
-      </w:r>
-      <w:r>
-        <w:t>.</w:t>
-      </w:r>
-      <w:r>
-        <w:t>1</w:t>
-      </w:r>
-      <w:r>
-        <w:t>1</w:t>
-      </w:r>
-      <w:r>
-        <w:t xml:space="preserve"> and V1.</w:t>
-      </w:r>
-      <w:r>
-        <w:t>1</w:t>
-      </w:r>
-      <w:r>
-        <w:t>2</w:t>
-      </w:r>
-      <w:r>
-        <w:t xml:space="preserve"> of hub2, along with where further details of each change can be found within the updated functional specification, in addition to a listing of completed bug fixes and known issues.</w:t>
-      </w:r>
-    </w:p>
-    <w:p>
       <w:pPr>
         <w:pStyle w:val="Heading2"/>
       </w:pPr>
-      <w:bookmarkStart w:id="16" w:name="_Toc517953898"/>
-      <w:r>
-        <w:t>Fixed Issues</w:t>
+      <w:bookmarkStart w:id="16" w:name="_Toc517953895"/>
+      <w:r>
+        <w:t>Purpose</w:t>
       </w:r>
       <w:bookmarkEnd w:id="16"/>
     </w:p>
     <w:p>
       <w:r>
-        <w:t xml:space="preserve">The following </w:t>
-      </w:r>
-      <w:r>
-        <w:t>issues have been fixed in version 1.</w:t>
+        <w:t xml:space="preserve">This document provides a brief overview </w:t>
+      </w:r>
+      <w:r>
+        <w:t>of the changes made between V1</w:t>
+      </w:r>
+      <w:r>
+        <w:t>.</w:t>
       </w:r>
       <w:r>
         <w:t>1</w:t>
       </w:r>
       <w:r>
+        <w:t>1</w:t>
+      </w:r>
+      <w:r>
+        <w:t xml:space="preserve"> and V1.</w:t>
+      </w:r>
+      <w:r>
+        <w:t>1</w:t>
+      </w:r>
+      <w:r>
         <w:t>2</w:t>
       </w:r>
       <w:r>
-        <w:t xml:space="preserve"> of hub2</w:t>
-      </w:r>
+        <w:t xml:space="preserve"> of hub2, along with where further details of each change can be found within the updated functional specification, in addition to a listing of completed bug fixes and known issues.</w:t>
+      </w:r>
+    </w:p>
+    <w:p/>
+    <w:p>
+      <w:pPr>
+        <w:pStyle w:val="Heading1"/>
+      </w:pPr>
+      <w:bookmarkStart w:id="17" w:name="_Toc517953898"/>
+      <w:r>
+        <w:t>Fixed Issues</w:t>
+      </w:r>
+      <w:bookmarkEnd w:id="17"/>
     </w:p>
     <w:p>
-      <w:pPr>
-        <w:pStyle w:val="Heading3"/>
-        <w:ind w:left="0" w:firstLine="0"/>
-      </w:pPr>
-      <w:bookmarkStart w:id="17" w:name="_Toc461804168"/>
-      <w:bookmarkStart w:id="18" w:name="_Toc465774016"/>
-      <w:bookmarkStart w:id="19" w:name="_Toc466359664"/>
-      <w:bookmarkStart w:id="20" w:name="_Toc473896524"/>
-      <w:bookmarkStart w:id="21" w:name="_Toc485904188"/>
-      <w:bookmarkStart w:id="22" w:name="_Toc493666617"/>
-      <w:bookmarkStart w:id="23" w:name="_Toc517953899"/>
-      <w:r>
-        <w:t>Fixed Issues</w:t>
-      </w:r>
-      <w:bookmarkEnd w:id="17"/>
-      <w:bookmarkEnd w:id="18"/>
-      <w:bookmarkEnd w:id="19"/>
-      <w:bookmarkEnd w:id="20"/>
-      <w:bookmarkEnd w:id="21"/>
-      <w:bookmarkEnd w:id="22"/>
-      <w:bookmarkEnd w:id="23"/>
+      <w:r>
+        <w:t xml:space="preserve">The following </w:t>
+      </w:r>
+      <w:r>
+        <w:t>issues have been fixed in version 1.</w:t>
+      </w:r>
+      <w:r>
+        <w:t>1</w:t>
+      </w:r>
+      <w:r>
+        <w:t>2</w:t>
+      </w:r>
+      <w:r>
+        <w:t xml:space="preserve"> of hub2</w:t>
+      </w:r>
     </w:p>
     <w:tbl>
       <w:tblPr>
-        <w:tblStyle w:val="GridTable4-Accent6"/>
-        <w:tblW w:w="0" w:type="auto"/>
-        <w:tblLayout w:type="fixed"/>
-        <w:tblLook w:val="04A0" w:firstRow="1" w:lastRow="0" w:firstColumn="1" w:lastColumn="0" w:noHBand="0" w:noVBand="1"/>
+        <w:tblStyle w:val="TableGrid1"/>
+        <w:tblW w:w="10031" w:type="dxa"/>
+        <w:tblLook w:val="0420" w:firstRow="1" w:lastRow="0" w:firstColumn="0" w:lastColumn="0" w:noHBand="0" w:noVBand="1"/>
       </w:tblPr>
       <w:tblGrid>
-        <w:gridCol w:w="1129"/>
-        <w:gridCol w:w="2694"/>
-        <w:gridCol w:w="6657"/>
+        <w:gridCol w:w="983"/>
+        <w:gridCol w:w="2976"/>
+        <w:gridCol w:w="6072"/>
       </w:tblGrid>
       <w:tr>
         <w:trPr>
@@ -147,37 +330,57 @@
         </w:trPr>
         <w:tc>
           <w:tcPr>
-            <w:cnfStyle w:val="001000000000" w:firstRow="0" w:lastRow="0" w:firstColumn="1" w:lastColumn="0" w:oddVBand="0" w:evenVBand="0" w:oddHBand="0" w:evenHBand="0" w:firstRowFirstColumn="0" w:firstRowLastColumn="0" w:lastRowFirstColumn="0" w:lastRowLastColumn="0"/>
-            <w:tcW w:w="1129" w:type="dxa"/>
+            <w:tcW w:w="983" w:type="dxa"/>
           </w:tcPr>
           <w:p>
+            <w:pPr>
+              <w:pStyle w:val="BodyText"/>
+              <w:rPr>
+                <w:color w:val="FFFFFF" w:themeColor="background1"/>
+              </w:rPr>
+            </w:pPr>
             <w:r>
+              <w:rPr>
+                <w:color w:val="FFFFFF" w:themeColor="background1"/>
+              </w:rPr>
               <w:t>Case</w:t>
             </w:r>
           </w:p>
         </w:tc>
         <w:tc>
           <w:tcPr>
-            <w:tcW w:w="2694" w:type="dxa"/>
+            <w:tcW w:w="2976" w:type="dxa"/>
           </w:tcPr>
           <w:p>
             <w:pPr>
-              <w:cnfStyle w:val="100000000000" w:firstRow="1" w:lastRow="0" w:firstColumn="0" w:lastColumn="0" w:oddVBand="0" w:evenVBand="0" w:oddHBand="0" w:evenHBand="0" w:firstRowFirstColumn="0" w:firstRowLastColumn="0" w:lastRowFirstColumn="0" w:lastRowLastColumn="0"/>
+              <w:pStyle w:val="BodyText"/>
+              <w:rPr>
+                <w:color w:val="FFFFFF" w:themeColor="background1"/>
+              </w:rPr>
             </w:pPr>
             <w:r>
+              <w:rPr>
+                <w:color w:val="FFFFFF" w:themeColor="background1"/>
+              </w:rPr>
               <w:t>Title [sic]</w:t>
             </w:r>
           </w:p>
         </w:tc>
         <w:tc>
           <w:tcPr>
-            <w:tcW w:w="6657" w:type="dxa"/>
+            <w:tcW w:w="6072" w:type="dxa"/>
           </w:tcPr>
           <w:p>
             <w:pPr>
-              <w:cnfStyle w:val="100000000000" w:firstRow="1" w:lastRow="0" w:firstColumn="0" w:lastColumn="0" w:oddVBand="0" w:evenVBand="0" w:oddHBand="0" w:evenHBand="0" w:firstRowFirstColumn="0" w:firstRowLastColumn="0" w:lastRowFirstColumn="0" w:lastRowLastColumn="0"/>
+              <w:pStyle w:val="BodyText"/>
+              <w:rPr>
+                <w:color w:val="FFFFFF" w:themeColor="background1"/>
+              </w:rPr>
             </w:pPr>
             <w:r>
+              <w:rPr>
+                <w:color w:val="FFFFFF" w:themeColor="background1"/>
+              </w:rPr>
               <w:t>Details</w:t>
             </w:r>
           </w:p>
@@ -189,32 +392,37 @@
         </w:trPr>
         <w:tc>
           <w:tcPr>
-            <w:cnfStyle w:val="001000000000" w:firstRow="0" w:lastRow="0" w:firstColumn="1" w:lastColumn="0" w:oddVBand="0" w:evenVBand="0" w:oddHBand="0" w:evenHBand="0" w:firstRowFirstColumn="0" w:firstRowLastColumn="0" w:lastRowFirstColumn="0" w:lastRowLastColumn="0"/>
-            <w:tcW w:w="1129" w:type="dxa"/>
+            <w:tcW w:w="983" w:type="dxa"/>
           </w:tcPr>
           <w:p>
             <w:pPr>
-              <w:jc w:val="left"/>
+              <w:pStyle w:val="BodyText"/>
+              <w:rPr>
+                <w:szCs w:val="20"/>
+              </w:rPr>
             </w:pPr>
             <w:r>
+              <w:rPr>
+                <w:szCs w:val="20"/>
+              </w:rPr>
               <w:t>51315</w:t>
             </w:r>
           </w:p>
         </w:tc>
         <w:tc>
           <w:tcPr>
-            <w:tcW w:w="2694" w:type="dxa"/>
+            <w:tcW w:w="2976" w:type="dxa"/>
           </w:tcPr>
           <w:p>
             <w:pPr>
-              <w:jc w:val="left"/>
-              <w:cnfStyle w:val="000000100000" w:firstRow="0" w:lastRow="0" w:firstColumn="0" w:lastColumn="0" w:oddVBand="0" w:evenVBand="0" w:oddHBand="1" w:evenHBand="0" w:firstRowFirstColumn="0" w:firstRowLastColumn="0" w:lastRowFirstColumn="0" w:lastRowLastColumn="0"/>
+              <w:pStyle w:val="BodyText"/>
               <w:rPr>
-                <w:lang w:val="en-US"/>
+                <w:szCs w:val="20"/>
               </w:rPr>
             </w:pPr>
             <w:r>
               <w:rPr>
+                <w:szCs w:val="20"/>
                 <w:lang w:val="en-US"/>
               </w:rPr>
               <w:t>The User of Forward Slash (/) or Backwards Slash (\) prevented the Search or API from being used</w:t>
@@ -223,57 +431,77 @@
         </w:tc>
         <w:tc>
           <w:tcPr>
-            <w:tcW w:w="6657" w:type="dxa"/>
+            <w:tcW w:w="6072" w:type="dxa"/>
           </w:tcPr>
           <w:p>
             <w:pPr>
               <w:jc w:val="left"/>
-              <w:cnfStyle w:val="000000100000" w:firstRow="0" w:lastRow="0" w:firstColumn="0" w:lastColumn="0" w:oddVBand="0" w:evenVBand="0" w:oddHBand="1" w:evenHBand="0" w:firstRowFirstColumn="0" w:firstRowLastColumn="0" w:lastRowFirstColumn="0" w:lastRowLastColumn="0"/>
+              <w:rPr>
+                <w:sz w:val="20"/>
+                <w:szCs w:val="20"/>
+              </w:rPr>
             </w:pPr>
             <w:r>
+              <w:rPr>
+                <w:sz w:val="20"/>
+                <w:szCs w:val="20"/>
+              </w:rPr>
               <w:t>If the name of an item in hub2 used a “\” or “/”, this this would prevent the item from being able to be updated using the API, or from being searched in hub2.</w:t>
             </w:r>
           </w:p>
           <w:p>
             <w:pPr>
-              <w:jc w:val="left"/>
-              <w:cnfStyle w:val="000000100000" w:firstRow="0" w:lastRow="0" w:firstColumn="0" w:lastColumn="0" w:oddVBand="0" w:evenVBand="0" w:oddHBand="1" w:evenHBand="0" w:firstRowFirstColumn="0" w:firstRowLastColumn="0" w:lastRowFirstColumn="0" w:lastRowLastColumn="0"/>
+              <w:pStyle w:val="BodyText"/>
+              <w:rPr>
+                <w:szCs w:val="20"/>
+              </w:rPr>
             </w:pPr>
             <w:r>
+              <w:rPr>
+                <w:szCs w:val="20"/>
+              </w:rPr>
               <w:t xml:space="preserve">This issue has now been fixed and these characters will no longer break the search functionality. </w:t>
             </w:r>
           </w:p>
         </w:tc>
       </w:tr>
       <w:tr>
+        <w:trPr>
+          <w:cnfStyle w:val="000000010000" w:firstRow="0" w:lastRow="0" w:firstColumn="0" w:lastColumn="0" w:oddVBand="0" w:evenVBand="0" w:oddHBand="0" w:evenHBand="1" w:firstRowFirstColumn="0" w:firstRowLastColumn="0" w:lastRowFirstColumn="0" w:lastRowLastColumn="0"/>
+        </w:trPr>
         <w:tc>
           <w:tcPr>
-            <w:cnfStyle w:val="001000000000" w:firstRow="0" w:lastRow="0" w:firstColumn="1" w:lastColumn="0" w:oddVBand="0" w:evenVBand="0" w:oddHBand="0" w:evenHBand="0" w:firstRowFirstColumn="0" w:firstRowLastColumn="0" w:lastRowFirstColumn="0" w:lastRowLastColumn="0"/>
-            <w:tcW w:w="1129" w:type="dxa"/>
+            <w:tcW w:w="983" w:type="dxa"/>
           </w:tcPr>
           <w:p>
             <w:pPr>
-              <w:jc w:val="left"/>
+              <w:pStyle w:val="BodyText"/>
+              <w:rPr>
+                <w:szCs w:val="20"/>
+              </w:rPr>
             </w:pPr>
             <w:r>
+              <w:rPr>
+                <w:szCs w:val="20"/>
+              </w:rPr>
               <w:t>53603</w:t>
             </w:r>
           </w:p>
         </w:tc>
         <w:tc>
           <w:tcPr>
-            <w:tcW w:w="2694" w:type="dxa"/>
+            <w:tcW w:w="2976" w:type="dxa"/>
           </w:tcPr>
           <w:p>
             <w:pPr>
-              <w:jc w:val="left"/>
-              <w:cnfStyle w:val="000000000000" w:firstRow="0" w:lastRow="0" w:firstColumn="0" w:lastColumn="0" w:oddVBand="0" w:evenVBand="0" w:oddHBand="0" w:evenHBand="0" w:firstRowFirstColumn="0" w:firstRowLastColumn="0" w:lastRowFirstColumn="0" w:lastRowLastColumn="0"/>
+              <w:pStyle w:val="BodyText"/>
               <w:rPr>
-                <w:lang w:val="en-US"/>
+                <w:szCs w:val="20"/>
               </w:rPr>
             </w:pPr>
             <w:r>
               <w:rPr>
+                <w:szCs w:val="20"/>
                 <w:lang w:val="en-US"/>
               </w:rPr>
               <w:t>Tag ITR Template is missing flexible sign offs</w:t>
@@ -282,23 +510,35 @@
         </w:tc>
         <w:tc>
           <w:tcPr>
-            <w:tcW w:w="6657" w:type="dxa"/>
+            <w:tcW w:w="6072" w:type="dxa"/>
           </w:tcPr>
           <w:p>
             <w:pPr>
               <w:jc w:val="left"/>
-              <w:cnfStyle w:val="000000000000" w:firstRow="0" w:lastRow="0" w:firstColumn="0" w:lastColumn="0" w:oddVBand="0" w:evenVBand="0" w:oddHBand="0" w:evenHBand="0" w:firstRowFirstColumn="0" w:firstRowLastColumn="0" w:lastRowFirstColumn="0" w:lastRowLastColumn="0"/>
+              <w:rPr>
+                <w:sz w:val="20"/>
+                <w:szCs w:val="20"/>
+              </w:rPr>
             </w:pPr>
             <w:r>
+              <w:rPr>
+                <w:sz w:val="20"/>
+                <w:szCs w:val="20"/>
+              </w:rPr>
               <w:t>The Tag ITR Template Downloaded directly from the Import Page does did not contain the available flexible sign offs.</w:t>
             </w:r>
           </w:p>
           <w:p>
             <w:pPr>
-              <w:jc w:val="left"/>
-              <w:cnfStyle w:val="000000000000" w:firstRow="0" w:lastRow="0" w:firstColumn="0" w:lastColumn="0" w:oddVBand="0" w:evenVBand="0" w:oddHBand="0" w:evenHBand="0" w:firstRowFirstColumn="0" w:firstRowLastColumn="0" w:lastRowFirstColumn="0" w:lastRowLastColumn="0"/>
+              <w:pStyle w:val="BodyText"/>
+              <w:rPr>
+                <w:szCs w:val="20"/>
+              </w:rPr>
             </w:pPr>
             <w:r>
+              <w:rPr>
+                <w:szCs w:val="20"/>
+              </w:rPr>
               <w:t>This has now been resolved and the Tag ITR Template includes all the Flexible Sign Offs</w:t>
             </w:r>
           </w:p>
@@ -310,32 +550,37 @@
         </w:trPr>
         <w:tc>
           <w:tcPr>
-            <w:cnfStyle w:val="001000000000" w:firstRow="0" w:lastRow="0" w:firstColumn="1" w:lastColumn="0" w:oddVBand="0" w:evenVBand="0" w:oddHBand="0" w:evenHBand="0" w:firstRowFirstColumn="0" w:firstRowLastColumn="0" w:lastRowFirstColumn="0" w:lastRowLastColumn="0"/>
-            <w:tcW w:w="1129" w:type="dxa"/>
+            <w:tcW w:w="983" w:type="dxa"/>
           </w:tcPr>
           <w:p>
             <w:pPr>
-              <w:jc w:val="left"/>
+              <w:pStyle w:val="BodyText"/>
+              <w:rPr>
+                <w:szCs w:val="20"/>
+              </w:rPr>
             </w:pPr>
             <w:r>
+              <w:rPr>
+                <w:szCs w:val="20"/>
+              </w:rPr>
               <w:t>53863</w:t>
             </w:r>
           </w:p>
         </w:tc>
         <w:tc>
           <w:tcPr>
-            <w:tcW w:w="2694" w:type="dxa"/>
+            <w:tcW w:w="2976" w:type="dxa"/>
           </w:tcPr>
           <w:p>
             <w:pPr>
-              <w:jc w:val="left"/>
-              <w:cnfStyle w:val="000000100000" w:firstRow="0" w:lastRow="0" w:firstColumn="0" w:lastColumn="0" w:oddVBand="0" w:evenVBand="0" w:oddHBand="1" w:evenHBand="0" w:firstRowFirstColumn="0" w:firstRowLastColumn="0" w:lastRowFirstColumn="0" w:lastRowLastColumn="0"/>
+              <w:pStyle w:val="BodyText"/>
               <w:rPr>
-                <w:lang w:val="en-US"/>
+                <w:szCs w:val="20"/>
               </w:rPr>
             </w:pPr>
             <w:r>
               <w:rPr>
+                <w:szCs w:val="20"/>
                 <w:lang w:val="en-US"/>
               </w:rPr>
               <w:t>Upload Template Button on ITR View page was always visible even if User lacked permission to upload</w:t>
@@ -344,23 +589,35 @@
         </w:tc>
         <w:tc>
           <w:tcPr>
-            <w:tcW w:w="6657" w:type="dxa"/>
+            <w:tcW w:w="6072" w:type="dxa"/>
           </w:tcPr>
           <w:p>
             <w:pPr>
               <w:jc w:val="left"/>
-              <w:cnfStyle w:val="000000100000" w:firstRow="0" w:lastRow="0" w:firstColumn="0" w:lastColumn="0" w:oddVBand="0" w:evenVBand="0" w:oddHBand="1" w:evenHBand="0" w:firstRowFirstColumn="0" w:firstRowLastColumn="0" w:lastRowFirstColumn="0" w:lastRowLastColumn="0"/>
+              <w:rPr>
+                <w:sz w:val="20"/>
+                <w:szCs w:val="20"/>
+              </w:rPr>
             </w:pPr>
             <w:r>
+              <w:rPr>
+                <w:sz w:val="20"/>
+                <w:szCs w:val="20"/>
+              </w:rPr>
               <w:t xml:space="preserve">The Upload ITR Template button on the ITR View page was visible to all users even if they didn’t have the correct permission to upload ITRs.  </w:t>
             </w:r>
           </w:p>
           <w:p>
             <w:pPr>
-              <w:jc w:val="left"/>
-              <w:cnfStyle w:val="000000100000" w:firstRow="0" w:lastRow="0" w:firstColumn="0" w:lastColumn="0" w:oddVBand="0" w:evenVBand="0" w:oddHBand="1" w:evenHBand="0" w:firstRowFirstColumn="0" w:firstRowLastColumn="0" w:lastRowFirstColumn="0" w:lastRowLastColumn="0"/>
+              <w:pStyle w:val="BodyText"/>
+              <w:rPr>
+                <w:szCs w:val="20"/>
+              </w:rPr>
             </w:pPr>
             <w:r>
+              <w:rPr>
+                <w:szCs w:val="20"/>
+              </w:rPr>
               <w:t>Clicking the button would result in the user getting a Permission Denied error but the button has now been hidden if the user doesn’t have the correct permission.</w:t>
             </w:r>
           </w:p>
@@ -369,16 +626,26 @@
     </w:tbl>
     <w:p>
       <w:pPr>
-        <w:pStyle w:val="Heading2"/>
-      </w:pPr>
-      <w:bookmarkStart w:id="24" w:name="_Toc517953900"/>
+        <w:pStyle w:val="Heading1"/>
+        <w:numPr>
+          <w:ilvl w:val="0"/>
+          <w:numId w:val="0"/>
+        </w:numPr>
+        <w:ind w:left="850"/>
+      </w:pPr>
+      <w:bookmarkStart w:id="18" w:name="_Toc517953900"/>
+    </w:p>
+    <w:p>
+      <w:pPr>
+        <w:pStyle w:val="Heading1"/>
+      </w:pPr>
       <w:r>
         <w:t>Known</w:t>
       </w:r>
       <w:r>
         <w:t xml:space="preserve"> Issues</w:t>
       </w:r>
-      <w:bookmarkEnd w:id="24"/>
+      <w:bookmarkEnd w:id="18"/>
     </w:p>
     <w:p>
       <w:r>
@@ -414,19 +681,36 @@
         <w:t xml:space="preserve"> </w:t>
       </w:r>
     </w:p>
+    <w:p/>
     <w:p>
       <w:pPr>
-        <w:pStyle w:val="Heading2"/>
-      </w:pPr>
-      <w:bookmarkStart w:id="25" w:name="_Toc517953901"/>
+        <w:spacing w:after="0" w:line="240" w:lineRule="auto"/>
+        <w:jc w:val="left"/>
+        <w:rPr>
+          <w:rFonts w:ascii="Segoe UI" w:eastAsia="Times New Roman" w:hAnsi="Segoe UI" w:cs="Segoe UI"/>
+          <w:b/>
+          <w:snapToGrid w:val="0"/>
+          <w:sz w:val="28"/>
+          <w:szCs w:val="32"/>
+        </w:rPr>
+      </w:pPr>
+      <w:bookmarkStart w:id="19" w:name="_Toc517953901"/>
+      <w:r>
+        <w:br w:type="page"/>
+      </w:r>
+    </w:p>
+    <w:p>
+      <w:pPr>
+        <w:pStyle w:val="Heading1"/>
+      </w:pPr>
       <w:r>
         <w:lastRenderedPageBreak/>
         <w:t>Features</w:t>
       </w:r>
-      <w:bookmarkEnd w:id="25"/>
+      <w:bookmarkEnd w:id="19"/>
     </w:p>
     <w:p>
-      <w:bookmarkStart w:id="26" w:name="_Toc517953902"/>
+      <w:bookmarkStart w:id="20" w:name="_Toc517953902"/>
       <w:r>
         <w:t>The following functionality</w:t>
       </w:r>
@@ -585,24 +869,13 @@
     <w:p>
       <w:pPr>
         <w:pStyle w:val="ListParagraph"/>
-        <w:numPr>
-          <w:ilvl w:val="0"/>
-          <w:numId w:val="39"/>
-        </w:numPr>
-      </w:pPr>
-      <w:r>
-        <w:t>Digital Document Result PDF Upload API</w:t>
-      </w:r>
+      </w:pPr>
     </w:p>
     <w:p>
       <w:pPr>
-        <w:pStyle w:val="Heading3"/>
-        <w:numPr>
-          <w:ilvl w:val="2"/>
-          <w:numId w:val="2"/>
-        </w:numPr>
-      </w:pPr>
-      <w:bookmarkStart w:id="27" w:name="_Hlk520127587"/>
+        <w:pStyle w:val="Heading2"/>
+      </w:pPr>
+      <w:bookmarkStart w:id="21" w:name="_Hlk520127587"/>
       <w:r>
         <w:t xml:space="preserve">New Planning Section </w:t>
       </w:r>
@@ -695,7 +968,7 @@
     </w:p>
     <w:p>
       <w:r>
-        <w:t>There is a new Planning section in v1.12, this section contains Work Packs, Job Cards and Operations.  Each of these sections have been expanded with new functionality and new fields including</w:t>
+        <w:t>There is a new Planning section been added in v1.12, this section contains Work Packs, Job Cards and Operations.  Each of these sections have been expanded with new functionality and new fields including</w:t>
       </w:r>
     </w:p>
     <w:p>
@@ -792,14 +1065,9 @@
       </w:r>
     </w:p>
     <w:p/>
-    <w:p/>
     <w:p>
       <w:pPr>
-        <w:pStyle w:val="Heading3"/>
-        <w:numPr>
-          <w:ilvl w:val="2"/>
-          <w:numId w:val="2"/>
-        </w:numPr>
+        <w:pStyle w:val="Heading2"/>
       </w:pPr>
       <w:r>
         <w:lastRenderedPageBreak/>
@@ -890,13 +1158,10 @@
         <w:t xml:space="preserve"> functions before it can be actioned.  These approvals can now be tracked within hub2 with the ability to add multiple rounds and Disciplines to each Work Pack.</w:t>
       </w:r>
     </w:p>
+    <w:p/>
     <w:p>
       <w:pPr>
-        <w:pStyle w:val="Heading3"/>
-        <w:numPr>
-          <w:ilvl w:val="2"/>
-          <w:numId w:val="2"/>
-        </w:numPr>
+        <w:pStyle w:val="Heading2"/>
       </w:pPr>
       <w:r>
         <w:t>Procedure Templates</w:t>
@@ -975,19 +1240,16 @@
     </w:p>
     <w:p>
       <w:r>
+        <w:lastRenderedPageBreak/>
         <w:t>It is now possible to raise a bookmarked DOTX Temple against a Procedure Type and then use the Template to create a Procedure document.  This document will use the bookmarks to populate key information from the Procedure onto the document.</w:t>
       </w:r>
     </w:p>
+    <w:p/>
     <w:p>
       <w:pPr>
-        <w:pStyle w:val="Heading3"/>
-        <w:numPr>
-          <w:ilvl w:val="2"/>
-          <w:numId w:val="2"/>
-        </w:numPr>
-      </w:pPr>
-      <w:r>
-        <w:lastRenderedPageBreak/>
+        <w:pStyle w:val="Heading2"/>
+      </w:pPr>
+      <w:r>
         <w:t>Procedure Custom Reports</w:t>
       </w:r>
     </w:p>
@@ -1064,30 +1326,24 @@
     </w:p>
     <w:p>
       <w:r>
-        <w:t>It is now possible to create a Custom Detail Report for Procedure</w:t>
-      </w:r>
-      <w:r>
-        <w:t>s</w:t>
-      </w:r>
-      <w:r>
-        <w:t>, this report is made in the same way as the existing Detail Reports for Tag ITR, Tag PWL etc.  The Custom Fields for Procedure</w:t>
-      </w:r>
-      <w:r>
-        <w:t>s</w:t>
-      </w:r>
-      <w:r>
-        <w:t xml:space="preserve"> are available for use on the report if required.</w:t>
+        <w:t>It is now possible to create a Custom Detail Report for Procedure, this report is made in the same way as the existing Detail Reports for Tag ITR, Tag PWL etc.  The Custom Fields for Procedure are available for use on the report if required.</w:t>
       </w:r>
     </w:p>
     <w:p>
       <w:pPr>
-        <w:pStyle w:val="Heading3"/>
-        <w:numPr>
-          <w:ilvl w:val="2"/>
-          <w:numId w:val="2"/>
-        </w:numPr>
-      </w:pPr>
-      <w:r>
+        <w:spacing w:after="0" w:line="240" w:lineRule="auto"/>
+        <w:jc w:val="left"/>
+      </w:pPr>
+      <w:r>
+        <w:br w:type="page"/>
+      </w:r>
+    </w:p>
+    <w:p>
+      <w:pPr>
+        <w:pStyle w:val="Heading2"/>
+      </w:pPr>
+      <w:r>
+        <w:lastRenderedPageBreak/>
         <w:t>Work Pack MOCs</w:t>
       </w:r>
     </w:p>
@@ -1175,28 +1431,18 @@
         <w:pStyle w:val="Figure"/>
       </w:pPr>
       <w:r>
-        <w:lastRenderedPageBreak/>
         <w:t>Screenshot of the MOC View Page with the new Work Pack Section highlighted</w:t>
       </w:r>
     </w:p>
     <w:p>
       <w:r>
-        <w:t xml:space="preserve">It’s now possible to raise an MOC directly against one or more </w:t>
-      </w:r>
-      <w:r>
-        <w:t>Work Pack</w:t>
-      </w:r>
-      <w:r>
-        <w:t>.  This allows MOCs to be scoped directly against a Work Pack when required.</w:t>
+        <w:t>It’s now possible to raise an MOC directly against one or more Job Card.  This allows MOCs to be scoped directly against a Work Pack when required.</w:t>
       </w:r>
     </w:p>
+    <w:p/>
     <w:p>
       <w:pPr>
-        <w:pStyle w:val="Heading3"/>
-        <w:numPr>
-          <w:ilvl w:val="2"/>
-          <w:numId w:val="2"/>
-        </w:numPr>
+        <w:pStyle w:val="Heading2"/>
       </w:pPr>
       <w:r>
         <w:t>MOC Detailed Description and Response</w:t>
@@ -1228,6 +1474,7 @@
         <w:rPr>
           <w:noProof/>
         </w:rPr>
+        <w:lastRenderedPageBreak/>
         <w:drawing>
           <wp:inline distT="0" distB="0" distL="0" distR="0" wp14:anchorId="1BB4D507" wp14:editId="035D2BBD">
             <wp:extent cx="6057900" cy="3422801"/>
@@ -1278,7 +1525,6 @@
         <w:t>Screenshot of the MOC Details Page with the new Detailed Description and Response fields highlighted</w:t>
       </w:r>
     </w:p>
-    <w:p/>
     <w:p>
       <w:pPr>
         <w:spacing w:after="0" w:line="240" w:lineRule="auto"/>
@@ -1292,20 +1538,12 @@
           <w:szCs w:val="26"/>
         </w:rPr>
       </w:pPr>
-      <w:r>
-        <w:br w:type="page"/>
-      </w:r>
     </w:p>
     <w:p>
       <w:pPr>
-        <w:pStyle w:val="Heading3"/>
-        <w:numPr>
-          <w:ilvl w:val="2"/>
-          <w:numId w:val="2"/>
-        </w:numPr>
-      </w:pPr>
-      <w:r>
-        <w:lastRenderedPageBreak/>
+        <w:pStyle w:val="Heading2"/>
+      </w:pPr>
+      <w:r>
         <w:t>Punch List</w:t>
       </w:r>
       <w:r>
@@ -1404,13 +1642,10 @@
     </w:p>
     <w:p>
       <w:pPr>
-        <w:pStyle w:val="Heading3"/>
-        <w:numPr>
-          <w:ilvl w:val="2"/>
-          <w:numId w:val="2"/>
-        </w:numPr>
-      </w:pPr>
-      <w:r>
+        <w:pStyle w:val="Heading2"/>
+      </w:pPr>
+      <w:r>
+        <w:lastRenderedPageBreak/>
         <w:t>Completion Status Name</w:t>
       </w:r>
     </w:p>
@@ -1421,11 +1656,7 @@
     </w:p>
     <w:p>
       <w:pPr>
-        <w:pStyle w:val="Heading3"/>
-        <w:numPr>
-          <w:ilvl w:val="2"/>
-          <w:numId w:val="2"/>
-        </w:numPr>
+        <w:pStyle w:val="Heading2"/>
       </w:pPr>
       <w:r>
         <w:t>Tag ITR Digital Document Result API</w:t>
@@ -1456,11 +1687,7 @@
     </w:p>
     <w:p>
       <w:pPr>
-        <w:pStyle w:val="Heading3"/>
-        <w:numPr>
-          <w:ilvl w:val="2"/>
-          <w:numId w:val="2"/>
-        </w:numPr>
+        <w:pStyle w:val="Heading2"/>
       </w:pPr>
       <w:r>
         <w:t>Tag ITR Digital Document Result PDF API</w:t>
@@ -1481,22 +1708,12 @@
     </w:p>
     <w:p>
       <w:r>
-        <w:t>Tag ITR, Tag PWLs, Handovers</w:t>
-      </w:r>
-      <w:r>
-        <w:t xml:space="preserve"> and Work Pack </w:t>
-      </w:r>
-      <w:r>
-        <w:t>Digital Documents can now be generated via the API, returning either a PDF or Word Template.</w:t>
+        <w:t>Tag ITR, Tag PWLs, Handovers and MOC Digital Documents can now be generated via the API, returning either a PDF or Word Template.</w:t>
       </w:r>
     </w:p>
     <w:p>
       <w:pPr>
-        <w:pStyle w:val="Heading3"/>
-        <w:numPr>
-          <w:ilvl w:val="2"/>
-          <w:numId w:val="2"/>
-        </w:numPr>
+        <w:pStyle w:val="Heading2"/>
       </w:pPr>
       <w:r>
         <w:t>Work Pack Graph API</w:t>
@@ -1519,35 +1736,6 @@
       <w:r>
         <w:t>The Work Pack API now includes an additional End Point know as Graph.  This allows an API user to get the Work Pack with additional related data concerning associated Job Cards, Operations, MOCs and Attachments.</w:t>
       </w:r>
-    </w:p>
-    <w:p>
-      <w:pPr>
-        <w:pStyle w:val="Heading3"/>
-      </w:pPr>
-      <w:r>
-        <w:t>Digital Document Result PDF Upload API</w:t>
-      </w:r>
-    </w:p>
-    <w:p>
-      <w:pPr>
-        <w:rPr>
-          <w:b/>
-        </w:rPr>
-      </w:pPr>
-      <w:r>
-        <w:rPr>
-          <w:b/>
-        </w:rPr>
-        <w:t>For more detail see the Swagger Documentation for v1.12</w:t>
-      </w:r>
-    </w:p>
-    <w:p>
-      <w:r>
-        <w:lastRenderedPageBreak/>
-        <w:t>Digitally completed Digital Document PDFs can now be uploaded via the API. This allows the data to be extracted from the PDF and applied to the appropriate Tag ITR, Work Pack, Tag PWL or Handover.</w:t>
-      </w:r>
-      <w:bookmarkStart w:id="28" w:name="_GoBack"/>
-      <w:bookmarkEnd w:id="28"/>
     </w:p>
     <w:bookmarkEnd w:id="2"/>
     <w:bookmarkEnd w:id="3"/>
@@ -1561,21 +1749,37 @@
     <w:bookmarkEnd w:id="11"/>
     <w:bookmarkEnd w:id="12"/>
     <w:bookmarkEnd w:id="13"/>
-    <w:bookmarkEnd w:id="26"/>
-    <w:bookmarkEnd w:id="27"/>
+    <w:bookmarkEnd w:id="20"/>
+    <w:bookmarkEnd w:id="21"/>
     <w:p/>
+    <w:p/>
+    <w:p/>
+    <w:p/>
+    <w:p/>
+    <w:p/>
+    <w:p/>
+    <w:p/>
+    <w:p/>
+    <w:p/>
+    <w:p/>
+    <w:p>
+      <w:pPr>
+        <w:tabs>
+          <w:tab w:val="left" w:pos="7665"/>
+        </w:tabs>
+      </w:pPr>
+      <w:r>
+        <w:tab/>
+      </w:r>
+    </w:p>
     <w:sectPr>
       <w:headerReference w:type="default" r:id="rId19"/>
       <w:footerReference w:type="default" r:id="rId20"/>
-      <w:pgSz w:w="11906" w:h="16838"/>
-      <w:pgMar w:top="1560" w:right="707" w:bottom="1276" w:left="709" w:header="624" w:footer="0" w:gutter="0"/>
-      <w:pgBorders w:offsetFrom="page">
-        <w:top w:val="single" w:sz="4" w:space="24" w:color="auto"/>
-        <w:left w:val="single" w:sz="4" w:space="24" w:color="auto"/>
-        <w:bottom w:val="single" w:sz="4" w:space="24" w:color="auto"/>
-        <w:right w:val="single" w:sz="4" w:space="24" w:color="auto"/>
-      </w:pgBorders>
+      <w:headerReference w:type="first" r:id="rId21"/>
+      <w:pgSz w:w="11906" w:h="16838" w:code="9"/>
+      <w:pgMar w:top="851" w:right="1134" w:bottom="567" w:left="1134" w:header="1701" w:footer="851" w:gutter="0"/>
       <w:cols w:space="708"/>
+      <w:titlePg/>
       <w:docGrid w:linePitch="360"/>
     </w:sectPr>
   </w:body>
@@ -1618,130 +1822,128 @@
 <w:ftr xmlns:wpc="http://schemas.microsoft.com/office/word/2010/wordprocessingCanvas" xmlns:cx="http://schemas.microsoft.com/office/drawing/2014/chartex" xmlns:cx1="http://schemas.microsoft.com/office/drawing/2015/9/8/chartex" xmlns:cx2="http://schemas.microsoft.com/office/drawing/2015/10/21/chartex" xmlns:cx3="http://schemas.microsoft.com/office/drawing/2016/5/9/chartex" xmlns:cx4="http://schemas.microsoft.com/office/drawing/2016/5/10/chartex" xmlns:cx5="http://schemas.microsoft.com/office/drawing/2016/5/11/chartex" xmlns:cx6="http://schemas.microsoft.com/office/drawing/2016/5/12/chartex" xmlns:cx7="http://schemas.microsoft.com/office/drawing/2016/5/13/chartex" xmlns:cx8="http://schemas.microsoft.com/office/drawing/2016/5/14/chartex" xmlns:mc="http://schemas.openxmlformats.org/markup-compatibility/2006" xmlns:aink="http://schemas.microsoft.com/office/drawing/2016/ink" xmlns:am3d="http://schemas.microsoft.com/office/drawing/2017/model3d" xmlns:o="urn:schemas-microsoft-com:office:office" xmlns:r="http://schemas.openxmlformats.org/officeDocument/2006/relationships" xmlns:m="http://schemas.openxmlformats.org/officeDocument/2006/math" xmlns:v="urn:schemas-microsoft-com:vml" xmlns:wp14="http://schemas.microsoft.com/office/word/2010/wordprocessingDrawing" xmlns:wp="http://schemas.openxmlformats.org/drawingml/2006/wordprocessingDrawing" xmlns:w10="urn:schemas-microsoft-com:office:word" xmlns:w="http://schemas.openxmlformats.org/wordprocessingml/2006/main" xmlns:w14="http://schemas.microsoft.com/office/word/2010/wordml" xmlns:w15="http://schemas.microsoft.com/office/word/2012/wordml" xmlns:w16cid="http://schemas.microsoft.com/office/word/2016/wordml/cid" xmlns:w16se="http://schemas.microsoft.com/office/word/2015/wordml/symex" xmlns:wpg="http://schemas.microsoft.com/office/word/2010/wordprocessingGroup" xmlns:wpi="http://schemas.microsoft.com/office/word/2010/wordprocessingInk" xmlns:wne="http://schemas.microsoft.com/office/word/2006/wordml" xmlns:wps="http://schemas.microsoft.com/office/word/2010/wordprocessingShape" mc:Ignorable="w14 w15 w16se w16cid wp14">
   <w:p>
     <w:pPr>
-      <w:pStyle w:val="Footer"/>
-      <w:tabs>
-        <w:tab w:val="clear" w:pos="9356"/>
-        <w:tab w:val="right" w:pos="10490"/>
-      </w:tabs>
+      <w:spacing w:after="0" w:line="260" w:lineRule="exact"/>
+      <w:jc w:val="left"/>
     </w:pPr>
     <w:r>
-      <mc:AlternateContent>
-        <mc:Choice Requires="wps">
-          <w:drawing>
-            <wp:inline distT="0" distB="0" distL="0" distR="0" wp14:anchorId="3A65215E" wp14:editId="491AED31">
-              <wp:extent cx="6686550" cy="0"/>
-              <wp:effectExtent l="0" t="0" r="0" b="0"/>
-              <wp:docPr id="21" name="AutoShape 50" descr="Seperates document body from footer" title="Footer line"/>
-              <wp:cNvGraphicFramePr>
-                <a:graphicFrameLocks xmlns:a="http://schemas.openxmlformats.org/drawingml/2006/main"/>
-              </wp:cNvGraphicFramePr>
-              <a:graphic xmlns:a="http://schemas.openxmlformats.org/drawingml/2006/main">
-                <a:graphicData uri="http://schemas.microsoft.com/office/word/2010/wordprocessingShape">
-                  <wps:wsp>
-                    <wps:cNvCnPr>
-                      <a:cxnSpLocks noChangeShapeType="1"/>
-                    </wps:cNvCnPr>
-                    <wps:spPr bwMode="auto">
-                      <a:xfrm>
-                        <a:off x="0" y="0"/>
-                        <a:ext cx="6686550" cy="0"/>
-                      </a:xfrm>
-                      <a:prstGeom prst="straightConnector1">
-                        <a:avLst/>
-                      </a:prstGeom>
-                      <a:noFill/>
-                      <a:ln w="25400">
-                        <a:solidFill>
-                          <a:srgbClr val="002D62"/>
-                        </a:solidFill>
-                        <a:round/>
-                        <a:headEnd/>
-                        <a:tailEnd/>
-                      </a:ln>
-                      <a:extLst>
-                        <a:ext uri="{909E8E84-426E-40DD-AFC4-6F175D3DCCD1}">
-                          <a14:hiddenFill xmlns:a14="http://schemas.microsoft.com/office/drawing/2010/main">
-                            <a:noFill/>
-                          </a14:hiddenFill>
-                        </a:ext>
-                      </a:extLst>
-                    </wps:spPr>
-                    <wps:bodyPr/>
-                  </wps:wsp>
-                </a:graphicData>
-              </a:graphic>
-            </wp:inline>
-          </w:drawing>
-        </mc:Choice>
-        <mc:Fallback>
-          <w:pict>
-            <v:shapetype w14:anchorId="6CD77AF1" id="_x0000_t32" coordsize="21600,21600" o:spt="32" o:oned="t" path="m,l21600,21600e" filled="f">
-              <v:path arrowok="t" fillok="f" o:connecttype="none"/>
-              <o:lock v:ext="edit" shapetype="t"/>
-            </v:shapetype>
-            <v:shape id="AutoShape 50" o:spid="_x0000_s1026" type="#_x0000_t32" alt="Title: Footer line - Description: Seperates document body from footer" style="width:526.5pt;height:0;visibility:visible;mso-wrap-style:square;mso-left-percent:-10001;mso-top-percent:-10001;mso-position-horizontal:absolute;mso-position-horizontal-relative:char;mso-position-vertical:absolute;mso-position-vertical-relative:line;mso-left-percent:-10001;mso-top-percent:-10001" o:gfxdata="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" strokecolor="#002d62" strokeweight="2pt">
-              <w10:anchorlock/>
-            </v:shape>
-          </w:pict>
-        </mc:Fallback>
-      </mc:AlternateContent>
+      <w:rPr>
+        <w:rFonts w:ascii="Arial" w:eastAsia="Times New Roman" w:hAnsi="Arial" w:cs="Tahoma"/>
+        <w:noProof/>
+        <w:sz w:val="18"/>
+        <w:szCs w:val="18"/>
+        <w:lang w:eastAsia="en-GB"/>
+      </w:rPr>
+      <w:drawing>
+        <wp:anchor distT="0" distB="0" distL="114300" distR="114300" simplePos="0" relativeHeight="251665408" behindDoc="1" locked="0" layoutInCell="1" allowOverlap="1" wp14:anchorId="4EFF27DD" wp14:editId="0AC47CFE">
+          <wp:simplePos x="0" y="0"/>
+          <wp:positionH relativeFrom="page">
+            <wp:align>right</wp:align>
+          </wp:positionH>
+          <wp:positionV relativeFrom="page">
+            <wp:align>bottom</wp:align>
+          </wp:positionV>
+          <wp:extent cx="1651635" cy="935355"/>
+          <wp:effectExtent l="0" t="0" r="5715" b="0"/>
+          <wp:wrapNone/>
+          <wp:docPr id="11" name="Picture 11"/>
+          <wp:cNvGraphicFramePr>
+            <a:graphicFrameLocks xmlns:a="http://schemas.openxmlformats.org/drawingml/2006/main" noChangeAspect="1"/>
+          </wp:cNvGraphicFramePr>
+          <a:graphic xmlns:a="http://schemas.openxmlformats.org/drawingml/2006/main">
+            <a:graphicData uri="http://schemas.openxmlformats.org/drawingml/2006/picture">
+              <pic:pic xmlns:pic="http://schemas.openxmlformats.org/drawingml/2006/picture">
+                <pic:nvPicPr>
+                  <pic:cNvPr id="0" name="logo_dots.png"/>
+                  <pic:cNvPicPr/>
+                </pic:nvPicPr>
+                <pic:blipFill>
+                  <a:blip r:embed="rId1" cstate="print">
+                    <a:extLst>
+                      <a:ext uri="{28A0092B-C50C-407E-A947-70E740481C1C}">
+                        <a14:useLocalDpi xmlns:a14="http://schemas.microsoft.com/office/drawing/2010/main" val="0"/>
+                      </a:ext>
+                    </a:extLst>
+                  </a:blip>
+                  <a:stretch>
+                    <a:fillRect/>
+                  </a:stretch>
+                </pic:blipFill>
+                <pic:spPr>
+                  <a:xfrm>
+                    <a:off x="0" y="0"/>
+                    <a:ext cx="1651635" cy="935355"/>
+                  </a:xfrm>
+                  <a:prstGeom prst="rect">
+                    <a:avLst/>
+                  </a:prstGeom>
+                </pic:spPr>
+              </pic:pic>
+            </a:graphicData>
+          </a:graphic>
+          <wp14:sizeRelH relativeFrom="page">
+            <wp14:pctWidth>0</wp14:pctWidth>
+          </wp14:sizeRelH>
+          <wp14:sizeRelV relativeFrom="page">
+            <wp14:pctHeight>0</wp14:pctHeight>
+          </wp14:sizeRelV>
+        </wp:anchor>
+      </w:drawing>
     </w:r>
     <w:r>
-      <w:tab/>
+      <w:rPr>
+        <w:rFonts w:ascii="Arial" w:eastAsia="Times New Roman" w:hAnsi="Arial" w:cs="Tahoma"/>
+        <w:sz w:val="18"/>
+        <w:szCs w:val="18"/>
+        <w:lang w:eastAsia="en-GB"/>
+      </w:rPr>
+      <w:br/>
     </w:r>
     <w:r>
-      <w:t>Page</w:t>
-    </w:r>
-    <w:r>
-      <w:t xml:space="preserve"> </w:t>
-    </w:r>
-    <w:r>
+      <w:rPr>
+        <w:rFonts w:ascii="Arial" w:eastAsia="Times New Roman" w:hAnsi="Arial" w:cs="Tahoma"/>
+        <w:sz w:val="18"/>
+        <w:szCs w:val="18"/>
+        <w:lang w:eastAsia="en-GB"/>
+      </w:rPr>
       <w:fldChar w:fldCharType="begin"/>
     </w:r>
     <w:r>
+      <w:rPr>
+        <w:rFonts w:ascii="Arial" w:eastAsia="Times New Roman" w:hAnsi="Arial" w:cs="Tahoma"/>
+        <w:sz w:val="18"/>
+        <w:szCs w:val="18"/>
+        <w:lang w:eastAsia="en-GB"/>
+      </w:rPr>
       <w:instrText xml:space="preserve"> PAGE  \* Arabic  \* MERGEFORMAT </w:instrText>
     </w:r>
     <w:r>
+      <w:rPr>
+        <w:rFonts w:ascii="Arial" w:eastAsia="Times New Roman" w:hAnsi="Arial" w:cs="Tahoma"/>
+        <w:sz w:val="18"/>
+        <w:szCs w:val="18"/>
+        <w:lang w:eastAsia="en-GB"/>
+      </w:rPr>
       <w:fldChar w:fldCharType="separate"/>
     </w:r>
     <w:r>
-      <w:t>5</w:t>
+      <w:rPr>
+        <w:rFonts w:ascii="Arial" w:eastAsia="Times New Roman" w:hAnsi="Arial" w:cs="Tahoma"/>
+        <w:sz w:val="18"/>
+        <w:szCs w:val="18"/>
+        <w:lang w:eastAsia="en-GB"/>
+      </w:rPr>
+      <w:t>2</w:t>
     </w:r>
     <w:r>
+      <w:rPr>
+        <w:rFonts w:ascii="Arial" w:eastAsia="Times New Roman" w:hAnsi="Arial" w:cs="Tahoma"/>
+        <w:sz w:val="18"/>
+        <w:szCs w:val="18"/>
+        <w:lang w:eastAsia="en-GB"/>
+      </w:rPr>
       <w:fldChar w:fldCharType="end"/>
     </w:r>
-    <w:r>
-      <w:t xml:space="preserve"> of </w:t>
-    </w:r>
-    <w:r>
-      <w:fldChar w:fldCharType="begin"/>
-    </w:r>
-    <w:r>
-      <w:instrText xml:space="preserve"> NUMPAGES  \* Arabic  \* MERGEFORMAT </w:instrText>
-    </w:r>
-    <w:r>
-      <w:fldChar w:fldCharType="separate"/>
-    </w:r>
-    <w:r>
-      <w:t>5</w:t>
-    </w:r>
-    <w:r>
-      <w:fldChar w:fldCharType="end"/>
-    </w:r>
-    <w:r>
-      <w:tab/>
-      <w:t xml:space="preserve">Revision </w:t>
-    </w:r>
-    <w:r>
-      <w:t>0</w:t>
-    </w:r>
   </w:p>
-  <w:p>
-    <w:pPr>
-      <w:pStyle w:val="Footer"/>
-    </w:pPr>
-  </w:p>
-  <w:p/>
 </w:ftr>
 </file>
 
@@ -1782,24 +1984,32 @@
 <file path=word/header1.xml><?xml version="1.0" encoding="utf-8"?>
 <w:hdr xmlns:wpc="http://schemas.microsoft.com/office/word/2010/wordprocessingCanvas" xmlns:cx="http://schemas.microsoft.com/office/drawing/2014/chartex" xmlns:cx1="http://schemas.microsoft.com/office/drawing/2015/9/8/chartex" xmlns:cx2="http://schemas.microsoft.com/office/drawing/2015/10/21/chartex" xmlns:cx3="http://schemas.microsoft.com/office/drawing/2016/5/9/chartex" xmlns:cx4="http://schemas.microsoft.com/office/drawing/2016/5/10/chartex" xmlns:cx5="http://schemas.microsoft.com/office/drawing/2016/5/11/chartex" xmlns:cx6="http://schemas.microsoft.com/office/drawing/2016/5/12/chartex" xmlns:cx7="http://schemas.microsoft.com/office/drawing/2016/5/13/chartex" xmlns:cx8="http://schemas.microsoft.com/office/drawing/2016/5/14/chartex" xmlns:mc="http://schemas.openxmlformats.org/markup-compatibility/2006" xmlns:aink="http://schemas.microsoft.com/office/drawing/2016/ink" xmlns:am3d="http://schemas.microsoft.com/office/drawing/2017/model3d" xmlns:o="urn:schemas-microsoft-com:office:office" xmlns:r="http://schemas.openxmlformats.org/officeDocument/2006/relationships" xmlns:m="http://schemas.openxmlformats.org/officeDocument/2006/math" xmlns:v="urn:schemas-microsoft-com:vml" xmlns:wp14="http://schemas.microsoft.com/office/word/2010/wordprocessingDrawing" xmlns:wp="http://schemas.openxmlformats.org/drawingml/2006/wordprocessingDrawing" xmlns:w10="urn:schemas-microsoft-com:office:word" xmlns:w="http://schemas.openxmlformats.org/wordprocessingml/2006/main" xmlns:w14="http://schemas.microsoft.com/office/word/2010/wordml" xmlns:w15="http://schemas.microsoft.com/office/word/2012/wordml" xmlns:w16cid="http://schemas.microsoft.com/office/word/2016/wordml/cid" xmlns:w16se="http://schemas.microsoft.com/office/word/2015/wordml/symex" xmlns:wpg="http://schemas.microsoft.com/office/word/2010/wordprocessingGroup" xmlns:wpi="http://schemas.microsoft.com/office/word/2010/wordprocessingInk" xmlns:wne="http://schemas.microsoft.com/office/word/2006/wordml" xmlns:wps="http://schemas.microsoft.com/office/word/2010/wordprocessingShape" mc:Ignorable="w14 w15 w16se w16cid wp14">
   <w:p>
+    <w:pPr>
+      <w:pStyle w:val="Header"/>
+      <w:tabs>
+        <w:tab w:val="clear" w:pos="4513"/>
+        <w:tab w:val="clear" w:pos="9026"/>
+        <w:tab w:val="left" w:pos="8550"/>
+      </w:tabs>
+    </w:pPr>
     <w:r>
       <w:rPr>
         <w:noProof/>
         <w:lang w:eastAsia="en-GB"/>
       </w:rPr>
       <w:drawing>
-        <wp:anchor distT="0" distB="0" distL="114300" distR="114300" simplePos="0" relativeHeight="251658240" behindDoc="0" locked="0" layoutInCell="1" allowOverlap="1" wp14:anchorId="2F7855C4" wp14:editId="3B388CDF">
+        <wp:anchor distT="0" distB="0" distL="114300" distR="114300" simplePos="0" relativeHeight="251663360" behindDoc="1" locked="0" layoutInCell="1" allowOverlap="1" wp14:anchorId="7E3CDC30" wp14:editId="0762B037">
           <wp:simplePos x="0" y="0"/>
-          <wp:positionH relativeFrom="margin">
+          <wp:positionH relativeFrom="page">
             <wp:align>right</wp:align>
           </wp:positionH>
-          <wp:positionV relativeFrom="paragraph">
-            <wp:posOffset>2540</wp:posOffset>
+          <wp:positionV relativeFrom="page">
+            <wp:align>top</wp:align>
           </wp:positionV>
-          <wp:extent cx="819150" cy="524510"/>
-          <wp:effectExtent l="0" t="0" r="0" b="8890"/>
+          <wp:extent cx="2160905" cy="977900"/>
+          <wp:effectExtent l="0" t="0" r="0" b="0"/>
           <wp:wrapSquare wrapText="bothSides"/>
-          <wp:docPr id="12" name="Picture 28" descr="qedi logo"/>
+          <wp:docPr id="10" name="Picture 10"/>
           <wp:cNvGraphicFramePr>
             <a:graphicFrameLocks xmlns:a="http://schemas.openxmlformats.org/drawingml/2006/main" noChangeAspect="1"/>
           </wp:cNvGraphicFramePr>
@@ -1807,38 +2017,113 @@
             <a:graphicData uri="http://schemas.openxmlformats.org/drawingml/2006/picture">
               <pic:pic xmlns:pic="http://schemas.openxmlformats.org/drawingml/2006/picture">
                 <pic:nvPicPr>
-                  <pic:cNvPr id="0" name="Picture 28" descr="Qedi_Logos/QEDI_Logo_2_Col_Coated_Positive.eps"/>
-                  <pic:cNvPicPr>
-                    <a:picLocks noChangeAspect="1" noChangeArrowheads="1"/>
-                  </pic:cNvPicPr>
+                  <pic:cNvPr id="0" name="logo.png"/>
+                  <pic:cNvPicPr/>
                 </pic:nvPicPr>
                 <pic:blipFill>
-                  <a:blip r:embed="rId1">
+                  <a:blip r:embed="rId1" cstate="print">
                     <a:extLst>
                       <a:ext uri="{28A0092B-C50C-407E-A947-70E740481C1C}">
                         <a14:useLocalDpi xmlns:a14="http://schemas.microsoft.com/office/drawing/2010/main" val="0"/>
                       </a:ext>
                     </a:extLst>
                   </a:blip>
-                  <a:srcRect/>
                   <a:stretch>
                     <a:fillRect/>
                   </a:stretch>
                 </pic:blipFill>
-                <pic:spPr bwMode="auto">
+                <pic:spPr>
                   <a:xfrm>
                     <a:off x="0" y="0"/>
-                    <a:ext cx="819150" cy="524510"/>
+                    <a:ext cx="2160905" cy="977900"/>
                   </a:xfrm>
                   <a:prstGeom prst="rect">
                     <a:avLst/>
                   </a:prstGeom>
                   <a:noFill/>
-                  <a:ln w="9525">
+                  <a:ln>
                     <a:noFill/>
-                    <a:miter lim="800000"/>
-                    <a:headEnd/>
-                    <a:tailEnd/>
+                  </a:ln>
+                </pic:spPr>
+              </pic:pic>
+            </a:graphicData>
+          </a:graphic>
+          <wp14:sizeRelH relativeFrom="page">
+            <wp14:pctWidth>0</wp14:pctWidth>
+          </wp14:sizeRelH>
+          <wp14:sizeRelV relativeFrom="page">
+            <wp14:pctHeight>0</wp14:pctHeight>
+          </wp14:sizeRelV>
+        </wp:anchor>
+      </w:drawing>
+    </w:r>
+  </w:p>
+</w:hdr>
+</file>
+
+<file path=word/header2.xml><?xml version="1.0" encoding="utf-8"?>
+<w:hdr xmlns:wpc="http://schemas.microsoft.com/office/word/2010/wordprocessingCanvas" xmlns:cx="http://schemas.microsoft.com/office/drawing/2014/chartex" xmlns:cx1="http://schemas.microsoft.com/office/drawing/2015/9/8/chartex" xmlns:cx2="http://schemas.microsoft.com/office/drawing/2015/10/21/chartex" xmlns:cx3="http://schemas.microsoft.com/office/drawing/2016/5/9/chartex" xmlns:cx4="http://schemas.microsoft.com/office/drawing/2016/5/10/chartex" xmlns:cx5="http://schemas.microsoft.com/office/drawing/2016/5/11/chartex" xmlns:cx6="http://schemas.microsoft.com/office/drawing/2016/5/12/chartex" xmlns:cx7="http://schemas.microsoft.com/office/drawing/2016/5/13/chartex" xmlns:cx8="http://schemas.microsoft.com/office/drawing/2016/5/14/chartex" xmlns:mc="http://schemas.openxmlformats.org/markup-compatibility/2006" xmlns:aink="http://schemas.microsoft.com/office/drawing/2016/ink" xmlns:am3d="http://schemas.microsoft.com/office/drawing/2017/model3d" xmlns:o="urn:schemas-microsoft-com:office:office" xmlns:r="http://schemas.openxmlformats.org/officeDocument/2006/relationships" xmlns:m="http://schemas.openxmlformats.org/officeDocument/2006/math" xmlns:v="urn:schemas-microsoft-com:vml" xmlns:wp14="http://schemas.microsoft.com/office/word/2010/wordprocessingDrawing" xmlns:wp="http://schemas.openxmlformats.org/drawingml/2006/wordprocessingDrawing" xmlns:w10="urn:schemas-microsoft-com:office:word" xmlns:w="http://schemas.openxmlformats.org/wordprocessingml/2006/main" xmlns:w14="http://schemas.microsoft.com/office/word/2010/wordml" xmlns:w15="http://schemas.microsoft.com/office/word/2012/wordml" xmlns:w16cid="http://schemas.microsoft.com/office/word/2016/wordml/cid" xmlns:w16se="http://schemas.microsoft.com/office/word/2015/wordml/symex" xmlns:wpg="http://schemas.microsoft.com/office/word/2010/wordprocessingGroup" xmlns:wpi="http://schemas.microsoft.com/office/word/2010/wordprocessingInk" xmlns:wne="http://schemas.microsoft.com/office/word/2006/wordml" xmlns:wps="http://schemas.microsoft.com/office/word/2010/wordprocessingShape" mc:Ignorable="w14 w15 w16se w16cid wp14">
+  <w:p>
+    <w:pPr>
+      <w:pStyle w:val="Header"/>
+      <w:tabs>
+        <w:tab w:val="clear" w:pos="4513"/>
+        <w:tab w:val="clear" w:pos="9026"/>
+        <w:tab w:val="left" w:pos="900"/>
+      </w:tabs>
+    </w:pPr>
+    <w:r>
+      <w:rPr>
+        <w:rFonts w:cs="Arial"/>
+        <w:noProof/>
+        <w:lang w:eastAsia="en-GB"/>
+      </w:rPr>
+      <w:drawing>
+        <wp:anchor distT="0" distB="0" distL="114300" distR="114300" simplePos="0" relativeHeight="251661312" behindDoc="1" locked="0" layoutInCell="1" allowOverlap="1" wp14:anchorId="5ED1DBDB" wp14:editId="15C92F1F">
+          <wp:simplePos x="0" y="0"/>
+          <wp:positionH relativeFrom="page">
+            <wp:align>left</wp:align>
+          </wp:positionH>
+          <wp:positionV relativeFrom="page">
+            <wp:align>bottom</wp:align>
+          </wp:positionV>
+          <wp:extent cx="7558405" cy="10691495"/>
+          <wp:effectExtent l="0" t="0" r="4445" b="0"/>
+          <wp:wrapNone/>
+          <wp:docPr id="9" name="Picture 9"/>
+          <wp:cNvGraphicFramePr>
+            <a:graphicFrameLocks xmlns:a="http://schemas.openxmlformats.org/drawingml/2006/main" noChangeAspect="1"/>
+          </wp:cNvGraphicFramePr>
+          <a:graphic xmlns:a="http://schemas.openxmlformats.org/drawingml/2006/main">
+            <a:graphicData uri="http://schemas.openxmlformats.org/drawingml/2006/picture">
+              <pic:pic xmlns:pic="http://schemas.openxmlformats.org/drawingml/2006/picture">
+                <pic:nvPicPr>
+                  <pic:cNvPr id="0" name="Document covers ASSET A43.png"/>
+                  <pic:cNvPicPr/>
+                </pic:nvPicPr>
+                <pic:blipFill>
+                  <a:blip r:embed="rId1" cstate="print">
+                    <a:extLst>
+                      <a:ext uri="{28A0092B-C50C-407E-A947-70E740481C1C}">
+                        <a14:useLocalDpi xmlns:a14="http://schemas.microsoft.com/office/drawing/2010/main" val="0"/>
+                      </a:ext>
+                    </a:extLst>
+                  </a:blip>
+                  <a:stretch>
+                    <a:fillRect/>
+                  </a:stretch>
+                </pic:blipFill>
+                <pic:spPr>
+                  <a:xfrm>
+                    <a:off x="0" y="0"/>
+                    <a:ext cx="7558405" cy="10691495"/>
+                  </a:xfrm>
+                  <a:prstGeom prst="rect">
+                    <a:avLst/>
+                  </a:prstGeom>
+                  <a:noFill/>
+                  <a:ln>
+                    <a:noFill/>
                   </a:ln>
                 </pic:spPr>
               </pic:pic>
@@ -1854,82 +2139,9 @@
       </w:drawing>
     </w:r>
     <w:r>
-      <w:rPr>
-        <w:noProof/>
-        <w:lang w:eastAsia="en-GB"/>
-      </w:rPr>
-      <mc:AlternateContent>
-        <mc:Choice Requires="wps">
-          <w:drawing>
-            <wp:anchor distT="0" distB="0" distL="114300" distR="114300" simplePos="0" relativeHeight="251659264" behindDoc="0" locked="0" layoutInCell="1" allowOverlap="1" wp14:anchorId="36EC3818" wp14:editId="2C6F7440">
-              <wp:simplePos x="0" y="0"/>
-              <wp:positionH relativeFrom="margin">
-                <wp:align>left</wp:align>
-              </wp:positionH>
-              <wp:positionV relativeFrom="paragraph">
-                <wp:posOffset>592455</wp:posOffset>
-              </wp:positionV>
-              <wp:extent cx="6661150" cy="0"/>
-              <wp:effectExtent l="0" t="0" r="0" b="0"/>
-              <wp:wrapNone/>
-              <wp:docPr id="41" name="AutoShape 50" descr="Seperates header from document body" title="Header line"/>
-              <wp:cNvGraphicFramePr>
-                <a:graphicFrameLocks xmlns:a="http://schemas.openxmlformats.org/drawingml/2006/main"/>
-              </wp:cNvGraphicFramePr>
-              <a:graphic xmlns:a="http://schemas.openxmlformats.org/drawingml/2006/main">
-                <a:graphicData uri="http://schemas.microsoft.com/office/word/2010/wordprocessingShape">
-                  <wps:wsp>
-                    <wps:cNvCnPr>
-                      <a:cxnSpLocks noChangeShapeType="1"/>
-                    </wps:cNvCnPr>
-                    <wps:spPr bwMode="auto">
-                      <a:xfrm>
-                        <a:off x="0" y="0"/>
-                        <a:ext cx="6661150" cy="0"/>
-                      </a:xfrm>
-                      <a:prstGeom prst="straightConnector1">
-                        <a:avLst/>
-                      </a:prstGeom>
-                      <a:noFill/>
-                      <a:ln w="25400">
-                        <a:solidFill>
-                          <a:srgbClr val="002D62"/>
-                        </a:solidFill>
-                        <a:round/>
-                        <a:headEnd/>
-                        <a:tailEnd/>
-                      </a:ln>
-                      <a:extLst>
-                        <a:ext uri="{909E8E84-426E-40DD-AFC4-6F175D3DCCD1}">
-                          <a14:hiddenFill xmlns:a14="http://schemas.microsoft.com/office/drawing/2010/main">
-                            <a:noFill/>
-                          </a14:hiddenFill>
-                        </a:ext>
-                      </a:extLst>
-                    </wps:spPr>
-                    <wps:bodyPr/>
-                  </wps:wsp>
-                </a:graphicData>
-              </a:graphic>
-            </wp:anchor>
-          </w:drawing>
-        </mc:Choice>
-        <mc:Fallback>
-          <w:pict>
-            <v:shapetype w14:anchorId="6749E1D8" id="_x0000_t32" coordsize="21600,21600" o:spt="32" o:oned="t" path="m,l21600,21600e" filled="f">
-              <v:path arrowok="t" fillok="f" o:connecttype="none"/>
-              <o:lock v:ext="edit" shapetype="t"/>
-            </v:shapetype>
-            <v:shape id="AutoShape 50" o:spid="_x0000_s1026" type="#_x0000_t32" alt="Title: Header line - Description: Seperates header from document body" style="position:absolute;margin-left:0;margin-top:46.65pt;width:524.5pt;height:0;z-index:251659264;visibility:visible;mso-wrap-style:square;mso-wrap-distance-left:9pt;mso-wrap-distance-top:0;mso-wrap-distance-right:9pt;mso-wrap-distance-bottom:0;mso-position-horizontal:left;mso-position-horizontal-relative:margin;mso-position-vertical:absolute;mso-position-vertical-relative:text" o:gfxdata="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" strokecolor="#002d62" strokeweight="2pt">
-              <w10:wrap anchorx="margin"/>
-            </v:shape>
-          </w:pict>
-        </mc:Fallback>
-      </mc:AlternateContent>
+      <w:tab/>
     </w:r>
   </w:p>
-  <w:p/>
-  <w:p/>
 </w:hdr>
 </file>
 
@@ -4400,12 +4612,12 @@
   <w:abstractNum w:abstractNumId="22" w15:restartNumberingAfterBreak="0">
     <w:nsid w:val="4C0777F3"/>
     <w:multiLevelType w:val="multilevel"/>
-    <w:tmpl w:val="27F4342C"/>
+    <w:tmpl w:val="238C000C"/>
     <w:lvl w:ilvl="0">
       <w:start w:val="1"/>
       <w:numFmt w:val="decimal"/>
       <w:pStyle w:val="Heading1"/>
-      <w:lvlText w:val="SECTION %1."/>
+      <w:lvlText w:val="%1."/>
       <w:lvlJc w:val="left"/>
       <w:pPr>
         <w:ind w:left="567" w:hanging="567"/>
@@ -4418,7 +4630,7 @@
       <w:start w:val="1"/>
       <w:numFmt w:val="decimal"/>
       <w:pStyle w:val="Heading2"/>
-      <w:lvlText w:val="Section %1.%2."/>
+      <w:lvlText w:val="%1.%2."/>
       <w:lvlJc w:val="left"/>
       <w:pPr>
         <w:ind w:left="567" w:hanging="567"/>
@@ -6215,7 +6427,7 @@
     <w:lsdException w:name="Closing" w:semiHidden="1" w:unhideWhenUsed="1"/>
     <w:lsdException w:name="Signature" w:semiHidden="1" w:unhideWhenUsed="1"/>
     <w:lsdException w:name="Default Paragraph Font" w:semiHidden="1" w:uiPriority="1" w:unhideWhenUsed="1"/>
-    <w:lsdException w:name="Body Text" w:semiHidden="1" w:unhideWhenUsed="1"/>
+    <w:lsdException w:name="Body Text" w:semiHidden="1" w:uiPriority="0" w:unhideWhenUsed="1" w:qFormat="1"/>
     <w:lsdException w:name="Body Text Indent" w:semiHidden="1" w:unhideWhenUsed="1"/>
     <w:lsdException w:name="List Continue" w:semiHidden="1" w:unhideWhenUsed="1"/>
     <w:lsdException w:name="List Continue 2" w:semiHidden="1" w:unhideWhenUsed="1"/>
@@ -6404,7 +6616,7 @@
     <w:lsdException w:name="Colorful List Accent 6" w:uiPriority="72"/>
     <w:lsdException w:name="Colorful Grid Accent 6" w:uiPriority="73"/>
     <w:lsdException w:name="Bibliography" w:semiHidden="1" w:unhideWhenUsed="1"/>
-    <w:lsdException w:name="TOC Heading" w:semiHidden="1" w:uiPriority="39" w:unhideWhenUsed="1" w:qFormat="1"/>
+    <w:lsdException w:name="TOC Heading" w:semiHidden="1" w:uiPriority="39" w:unhideWhenUsed="1"/>
     <w:lsdException w:name="Plain Table 1" w:uiPriority="41"/>
     <w:lsdException w:name="Plain Table 2" w:uiPriority="42"/>
     <w:lsdException w:name="Plain Table 3" w:uiPriority="43"/>
@@ -6537,60 +6749,49 @@
     <w:autoRedefine/>
     <w:uiPriority w:val="9"/>
     <w:qFormat/>
-    <w:rsid w:val="00825E44"/>
+    <w:rsid w:val="00F420B2"/>
     <w:pPr>
-      <w:keepNext/>
       <w:numPr>
         <w:numId w:val="3"/>
       </w:numPr>
-      <w:shd w:val="clear" w:color="auto" w:fill="002D62"/>
-      <w:tabs>
-        <w:tab w:val="left" w:pos="1843"/>
-      </w:tabs>
-      <w:spacing w:before="240" w:after="480" w:line="240" w:lineRule="auto"/>
+      <w:spacing w:before="60" w:line="240" w:lineRule="auto"/>
+      <w:jc w:val="left"/>
       <w:outlineLvl w:val="0"/>
     </w:pPr>
     <w:rPr>
-      <w:rFonts w:eastAsia="Times New Roman"/>
+      <w:rFonts w:ascii="Segoe UI" w:eastAsia="Times New Roman" w:hAnsi="Segoe UI" w:cs="Segoe UI"/>
       <w:b/>
-      <w:bCs/>
-      <w:caps/>
-      <w:color w:val="FFFFFF" w:themeColor="background1"/>
-      <w:sz w:val="32"/>
+      <w:snapToGrid w:val="0"/>
+      <w:sz w:val="28"/>
       <w:szCs w:val="32"/>
     </w:rPr>
   </w:style>
   <w:style w:type="paragraph" w:styleId="Heading2">
     <w:name w:val="heading 2"/>
-    <w:basedOn w:val="Heading1"/>
+    <w:basedOn w:val="Normal"/>
     <w:next w:val="Normal"/>
     <w:link w:val="Heading2Char"/>
     <w:autoRedefine/>
     <w:uiPriority w:val="1"/>
     <w:qFormat/>
-    <w:rsid w:val="00466D3B"/>
+    <w:rsid w:val="00886982"/>
     <w:pPr>
+      <w:keepNext/>
       <w:numPr>
         <w:ilvl w:val="1"/>
+        <w:numId w:val="3"/>
       </w:numPr>
-      <w:pBdr>
-        <w:top w:val="single" w:sz="4" w:space="1" w:color="002060"/>
-        <w:bottom w:val="single" w:sz="4" w:space="2" w:color="002060"/>
-      </w:pBdr>
-      <w:shd w:val="clear" w:color="auto" w:fill="auto"/>
-      <w:tabs>
-        <w:tab w:val="decimal" w:pos="1843"/>
-      </w:tabs>
+      <w:spacing w:before="60" w:line="240" w:lineRule="auto"/>
+      <w:jc w:val="left"/>
       <w:outlineLvl w:val="1"/>
     </w:pPr>
     <w:rPr>
-      <w:bCs w:val="0"/>
-      <w:iCs/>
-      <w:caps w:val="0"/>
-      <w:smallCaps/>
-      <w:color w:val="002D62"/>
-      <w:sz w:val="28"/>
-      <w:szCs w:val="28"/>
+      <w:rFonts w:ascii="Segoe UI" w:eastAsia="Times New Roman" w:hAnsi="Segoe UI"/>
+      <w:b/>
+      <w:snapToGrid w:val="0"/>
+      <w:color w:val="884C91"/>
+      <w:sz w:val="24"/>
+      <w:szCs w:val="24"/>
     </w:rPr>
   </w:style>
   <w:style w:type="paragraph" w:styleId="Heading3">
@@ -6601,23 +6802,25 @@
     <w:autoRedefine/>
     <w:uiPriority w:val="2"/>
     <w:qFormat/>
-    <w:rsid w:val="00DE70AC"/>
+    <w:rsid w:val="00F420B2"/>
     <w:pPr>
       <w:keepNext/>
+      <w:widowControl w:val="0"/>
       <w:numPr>
         <w:ilvl w:val="2"/>
         <w:numId w:val="3"/>
       </w:numPr>
-      <w:spacing w:before="120" w:line="240" w:lineRule="auto"/>
+      <w:spacing w:before="60" w:line="240" w:lineRule="auto"/>
+      <w:jc w:val="left"/>
       <w:outlineLvl w:val="2"/>
     </w:pPr>
     <w:rPr>
-      <w:rFonts w:eastAsia="Times New Roman"/>
+      <w:rFonts w:ascii="Segoe UI" w:eastAsia="Times New Roman" w:hAnsi="Segoe UI"/>
       <w:b/>
-      <w:bCs/>
-      <w:color w:val="002D62"/>
+      <w:snapToGrid w:val="0"/>
+      <w:color w:val="2DBDB6"/>
       <w:sz w:val="24"/>
-      <w:szCs w:val="26"/>
+      <w:szCs w:val="24"/>
     </w:rPr>
   </w:style>
   <w:style w:type="paragraph" w:styleId="Heading4">
@@ -6641,7 +6844,7 @@
       <w:rFonts w:eastAsia="Times New Roman"/>
       <w:b/>
       <w:bCs/>
-      <w:color w:val="002D62" w:themeColor="text1"/>
+      <w:color w:val="000000" w:themeColor="text1"/>
       <w:szCs w:val="28"/>
     </w:rPr>
   </w:style>
@@ -6667,7 +6870,7 @@
       <w:bCs/>
       <w:i/>
       <w:iCs/>
-      <w:color w:val="002D62" w:themeColor="accent1"/>
+      <w:color w:val="88C540" w:themeColor="accent1"/>
       <w:szCs w:val="26"/>
     </w:rPr>
   </w:style>
@@ -6797,16 +7000,13 @@
     <w:name w:val="Heading 1 Char"/>
     <w:link w:val="Heading1"/>
     <w:uiPriority w:val="9"/>
-    <w:rsid w:val="00825E44"/>
+    <w:rsid w:val="00F420B2"/>
     <w:rPr>
-      <w:rFonts w:eastAsia="Times New Roman"/>
+      <w:rFonts w:ascii="Segoe UI" w:eastAsia="Times New Roman" w:hAnsi="Segoe UI" w:cs="Segoe UI"/>
       <w:b/>
-      <w:bCs/>
-      <w:caps/>
-      <w:color w:val="FFFFFF" w:themeColor="background1"/>
-      <w:sz w:val="32"/>
+      <w:snapToGrid w:val="0"/>
+      <w:sz w:val="28"/>
       <w:szCs w:val="32"/>
-      <w:shd w:val="clear" w:color="auto" w:fill="002D62"/>
       <w:lang w:val="en-GB"/>
     </w:rPr>
   </w:style>
@@ -6814,15 +7014,14 @@
     <w:name w:val="Heading 2 Char"/>
     <w:link w:val="Heading2"/>
     <w:uiPriority w:val="1"/>
-    <w:rsid w:val="00466D3B"/>
+    <w:rsid w:val="00886982"/>
     <w:rPr>
-      <w:rFonts w:eastAsia="Times New Roman"/>
+      <w:rFonts w:ascii="Segoe UI" w:eastAsia="Times New Roman" w:hAnsi="Segoe UI"/>
       <w:b/>
-      <w:iCs/>
-      <w:smallCaps/>
-      <w:color w:val="002D62"/>
-      <w:sz w:val="28"/>
-      <w:szCs w:val="28"/>
+      <w:snapToGrid w:val="0"/>
+      <w:color w:val="884C91"/>
+      <w:sz w:val="24"/>
+      <w:szCs w:val="24"/>
       <w:lang w:val="en-GB"/>
     </w:rPr>
   </w:style>
@@ -6830,14 +7029,14 @@
     <w:name w:val="Heading 3 Char"/>
     <w:link w:val="Heading3"/>
     <w:uiPriority w:val="2"/>
-    <w:rsid w:val="00DE70AC"/>
+    <w:rsid w:val="00F420B2"/>
     <w:rPr>
-      <w:rFonts w:eastAsia="Times New Roman"/>
+      <w:rFonts w:ascii="Segoe UI" w:eastAsia="Times New Roman" w:hAnsi="Segoe UI"/>
       <w:b/>
-      <w:bCs/>
-      <w:color w:val="002D62"/>
+      <w:snapToGrid w:val="0"/>
+      <w:color w:val="2DBDB6"/>
       <w:sz w:val="24"/>
-      <w:szCs w:val="26"/>
+      <w:szCs w:val="24"/>
       <w:lang w:val="en-GB"/>
     </w:rPr>
   </w:style>
@@ -6850,7 +7049,7 @@
       <w:rFonts w:eastAsia="Times New Roman"/>
       <w:b/>
       <w:bCs/>
-      <w:color w:val="002D62" w:themeColor="text1"/>
+      <w:color w:val="000000" w:themeColor="text1"/>
       <w:sz w:val="22"/>
       <w:szCs w:val="28"/>
       <w:lang w:val="en-GB"/>
@@ -6866,7 +7065,7 @@
       <w:bCs/>
       <w:i/>
       <w:iCs/>
-      <w:color w:val="002D62" w:themeColor="accent1"/>
+      <w:color w:val="88C540" w:themeColor="accent1"/>
       <w:sz w:val="22"/>
       <w:szCs w:val="26"/>
       <w:lang w:val="en-GB"/>
@@ -7211,8 +7410,8 @@
       <w:tblPr/>
       <w:tcPr>
         <w:tcBorders>
-          <w:left w:val="single" w:sz="4" w:space="0" w:color="308EFF" w:themeColor="text1" w:themeTint="80"/>
-          <w:right w:val="single" w:sz="4" w:space="0" w:color="308EFF" w:themeColor="text1" w:themeTint="80"/>
+          <w:left w:val="single" w:sz="4" w:space="0" w:color="7F7F7F" w:themeColor="text1" w:themeTint="80"/>
+          <w:right w:val="single" w:sz="4" w:space="0" w:color="7F7F7F" w:themeColor="text1" w:themeTint="80"/>
         </w:tcBorders>
       </w:tcPr>
     </w:tblStylePr>
@@ -7330,7 +7529,6 @@
     <w:next w:val="Normal"/>
     <w:uiPriority w:val="39"/>
     <w:unhideWhenUsed/>
-    <w:qFormat/>
     <w:rsid w:val="00142C01"/>
     <w:pPr>
       <w:keepLines/>
@@ -7339,14 +7537,12 @@
       </w:numPr>
       <w:spacing w:line="276" w:lineRule="auto"/>
       <w:ind w:left="567" w:hanging="567"/>
-      <w:jc w:val="left"/>
       <w:outlineLvl w:val="9"/>
     </w:pPr>
     <w:rPr>
       <w:rFonts w:ascii="Cambria" w:hAnsi="Cambria"/>
-      <w:bCs w:val="0"/>
+      <w:bCs/>
       <w:color w:val="365F91"/>
-      <w:sz w:val="28"/>
       <w:szCs w:val="28"/>
       <w:lang w:val="en-US"/>
     </w:rPr>
@@ -7698,12 +7894,12 @@
       <w:tblStyleRowBandSize w:val="1"/>
       <w:tblStyleColBandSize w:val="1"/>
       <w:tblBorders>
-        <w:top w:val="single" w:sz="4" w:space="0" w:color="26B8FF" w:themeColor="accent6" w:themeTint="99"/>
-        <w:left w:val="single" w:sz="4" w:space="0" w:color="26B8FF" w:themeColor="accent6" w:themeTint="99"/>
-        <w:bottom w:val="single" w:sz="4" w:space="0" w:color="26B8FF" w:themeColor="accent6" w:themeTint="99"/>
-        <w:right w:val="single" w:sz="4" w:space="0" w:color="26B8FF" w:themeColor="accent6" w:themeTint="99"/>
-        <w:insideH w:val="single" w:sz="4" w:space="0" w:color="26B8FF" w:themeColor="accent6" w:themeTint="99"/>
-        <w:insideV w:val="single" w:sz="4" w:space="0" w:color="26B8FF" w:themeColor="accent6" w:themeTint="99"/>
+        <w:top w:val="single" w:sz="4" w:space="0" w:color="BC8DC3" w:themeColor="accent6" w:themeTint="99"/>
+        <w:left w:val="single" w:sz="4" w:space="0" w:color="BC8DC3" w:themeColor="accent6" w:themeTint="99"/>
+        <w:bottom w:val="single" w:sz="4" w:space="0" w:color="BC8DC3" w:themeColor="accent6" w:themeTint="99"/>
+        <w:right w:val="single" w:sz="4" w:space="0" w:color="BC8DC3" w:themeColor="accent6" w:themeTint="99"/>
+        <w:insideH w:val="single" w:sz="4" w:space="0" w:color="BC8DC3" w:themeColor="accent6" w:themeTint="99"/>
+        <w:insideV w:val="single" w:sz="4" w:space="0" w:color="BC8DC3" w:themeColor="accent6" w:themeTint="99"/>
       </w:tblBorders>
     </w:tblPr>
     <w:tblStylePr w:type="firstRow">
@@ -7715,14 +7911,14 @@
       <w:tblPr/>
       <w:tcPr>
         <w:tcBorders>
-          <w:top w:val="single" w:sz="4" w:space="0" w:color="006595" w:themeColor="accent6"/>
-          <w:left w:val="single" w:sz="4" w:space="0" w:color="006595" w:themeColor="accent6"/>
-          <w:bottom w:val="single" w:sz="4" w:space="0" w:color="006595" w:themeColor="accent6"/>
-          <w:right w:val="single" w:sz="4" w:space="0" w:color="006595" w:themeColor="accent6"/>
+          <w:top w:val="single" w:sz="4" w:space="0" w:color="884C91" w:themeColor="accent6"/>
+          <w:left w:val="single" w:sz="4" w:space="0" w:color="884C91" w:themeColor="accent6"/>
+          <w:bottom w:val="single" w:sz="4" w:space="0" w:color="884C91" w:themeColor="accent6"/>
+          <w:right w:val="single" w:sz="4" w:space="0" w:color="884C91" w:themeColor="accent6"/>
           <w:insideH w:val="nil"/>
           <w:insideV w:val="nil"/>
         </w:tcBorders>
-        <w:shd w:val="clear" w:color="auto" w:fill="006595" w:themeFill="accent6"/>
+        <w:shd w:val="clear" w:color="auto" w:fill="884C91" w:themeFill="accent6"/>
       </w:tcPr>
     </w:tblStylePr>
     <w:tblStylePr w:type="lastRow">
@@ -7733,7 +7929,7 @@
       <w:tblPr/>
       <w:tcPr>
         <w:tcBorders>
-          <w:top w:val="double" w:sz="4" w:space="0" w:color="006595" w:themeColor="accent6"/>
+          <w:top w:val="double" w:sz="4" w:space="0" w:color="884C91" w:themeColor="accent6"/>
         </w:tcBorders>
       </w:tcPr>
     </w:tblStylePr>
@@ -7752,13 +7948,13 @@
     <w:tblStylePr w:type="band1Vert">
       <w:tblPr/>
       <w:tcPr>
-        <w:shd w:val="clear" w:color="auto" w:fill="B6E7FF" w:themeFill="accent6" w:themeFillTint="33"/>
+        <w:shd w:val="clear" w:color="auto" w:fill="E8D8EB" w:themeFill="accent6" w:themeFillTint="33"/>
       </w:tcPr>
     </w:tblStylePr>
     <w:tblStylePr w:type="band1Horz">
       <w:tblPr/>
       <w:tcPr>
-        <w:shd w:val="clear" w:color="auto" w:fill="B6E7FF" w:themeFill="accent6" w:themeFillTint="33"/>
+        <w:shd w:val="clear" w:color="auto" w:fill="E8D8EB" w:themeFill="accent6" w:themeFillTint="33"/>
       </w:tcPr>
     </w:tblStylePr>
   </w:style>
@@ -7963,12 +8159,12 @@
       <w:tblStyleRowBandSize w:val="1"/>
       <w:tblStyleColBandSize w:val="1"/>
       <w:tblBorders>
-        <w:top w:val="single" w:sz="4" w:space="0" w:color="0779FF" w:themeColor="text1" w:themeTint="99"/>
-        <w:left w:val="single" w:sz="4" w:space="0" w:color="0779FF" w:themeColor="text1" w:themeTint="99"/>
-        <w:bottom w:val="single" w:sz="4" w:space="0" w:color="0779FF" w:themeColor="text1" w:themeTint="99"/>
-        <w:right w:val="single" w:sz="4" w:space="0" w:color="0779FF" w:themeColor="text1" w:themeTint="99"/>
-        <w:insideH w:val="single" w:sz="4" w:space="0" w:color="0779FF" w:themeColor="text1" w:themeTint="99"/>
-        <w:insideV w:val="single" w:sz="4" w:space="0" w:color="0779FF" w:themeColor="text1" w:themeTint="99"/>
+        <w:top w:val="single" w:sz="4" w:space="0" w:color="666666" w:themeColor="text1" w:themeTint="99"/>
+        <w:left w:val="single" w:sz="4" w:space="0" w:color="666666" w:themeColor="text1" w:themeTint="99"/>
+        <w:bottom w:val="single" w:sz="4" w:space="0" w:color="666666" w:themeColor="text1" w:themeTint="99"/>
+        <w:right w:val="single" w:sz="4" w:space="0" w:color="666666" w:themeColor="text1" w:themeTint="99"/>
+        <w:insideH w:val="single" w:sz="4" w:space="0" w:color="666666" w:themeColor="text1" w:themeTint="99"/>
+        <w:insideV w:val="single" w:sz="4" w:space="0" w:color="666666" w:themeColor="text1" w:themeTint="99"/>
       </w:tblBorders>
     </w:tblPr>
     <w:tblStylePr w:type="firstRow">
@@ -7980,14 +8176,14 @@
       <w:tblPr/>
       <w:tcPr>
         <w:tcBorders>
-          <w:top w:val="single" w:sz="4" w:space="0" w:color="002D62" w:themeColor="text1"/>
-          <w:left w:val="single" w:sz="4" w:space="0" w:color="002D62" w:themeColor="text1"/>
-          <w:bottom w:val="single" w:sz="4" w:space="0" w:color="002D62" w:themeColor="text1"/>
-          <w:right w:val="single" w:sz="4" w:space="0" w:color="002D62" w:themeColor="text1"/>
+          <w:top w:val="single" w:sz="4" w:space="0" w:color="000000" w:themeColor="text1"/>
+          <w:left w:val="single" w:sz="4" w:space="0" w:color="000000" w:themeColor="text1"/>
+          <w:bottom w:val="single" w:sz="4" w:space="0" w:color="000000" w:themeColor="text1"/>
+          <w:right w:val="single" w:sz="4" w:space="0" w:color="000000" w:themeColor="text1"/>
           <w:insideH w:val="nil"/>
           <w:insideV w:val="nil"/>
         </w:tcBorders>
-        <w:shd w:val="clear" w:color="auto" w:fill="002D62" w:themeFill="text1"/>
+        <w:shd w:val="clear" w:color="auto" w:fill="000000" w:themeFill="text1"/>
       </w:tcPr>
     </w:tblStylePr>
     <w:tblStylePr w:type="lastRow">
@@ -7998,7 +8194,7 @@
       <w:tblPr/>
       <w:tcPr>
         <w:tcBorders>
-          <w:top w:val="double" w:sz="4" w:space="0" w:color="002D62" w:themeColor="text1"/>
+          <w:top w:val="double" w:sz="4" w:space="0" w:color="000000" w:themeColor="text1"/>
         </w:tcBorders>
       </w:tcPr>
     </w:tblStylePr>
@@ -8017,13 +8213,13 @@
     <w:tblStylePr w:type="band1Vert">
       <w:tblPr/>
       <w:tcPr>
-        <w:shd w:val="clear" w:color="auto" w:fill="ACD2FF" w:themeFill="text1" w:themeFillTint="33"/>
+        <w:shd w:val="clear" w:color="auto" w:fill="CCCCCC" w:themeFill="text1" w:themeFillTint="33"/>
       </w:tcPr>
     </w:tblStylePr>
     <w:tblStylePr w:type="band1Horz">
       <w:tblPr/>
       <w:tcPr>
-        <w:shd w:val="clear" w:color="auto" w:fill="ACD2FF" w:themeFill="text1" w:themeFillTint="33"/>
+        <w:shd w:val="clear" w:color="auto" w:fill="CCCCCC" w:themeFill="text1" w:themeFillTint="33"/>
       </w:tcPr>
     </w:tblStylePr>
   </w:style>
@@ -8035,7 +8231,7 @@
     <w:unhideWhenUsed/>
     <w:rsid w:val="006F4D9D"/>
     <w:rPr>
-      <w:color w:val="72CCD2" w:themeColor="followedHyperlink"/>
+      <w:color w:val="2DBDB6" w:themeColor="followedHyperlink"/>
       <w:u w:val="single"/>
     </w:rPr>
   </w:style>
@@ -8058,12 +8254,12 @@
       <w:tblStyleRowBandSize w:val="1"/>
       <w:tblStyleColBandSize w:val="1"/>
       <w:tblBorders>
-        <w:top w:val="single" w:sz="4" w:space="0" w:color="002D62" w:themeColor="text1"/>
-        <w:left w:val="single" w:sz="4" w:space="0" w:color="002D62" w:themeColor="text1"/>
-        <w:bottom w:val="single" w:sz="4" w:space="0" w:color="002D62" w:themeColor="text1"/>
-        <w:right w:val="single" w:sz="4" w:space="0" w:color="002D62" w:themeColor="text1"/>
-        <w:insideH w:val="single" w:sz="4" w:space="0" w:color="002D62" w:themeColor="text1"/>
-        <w:insideV w:val="single" w:sz="4" w:space="0" w:color="002D62" w:themeColor="text1"/>
+        <w:top w:val="single" w:sz="4" w:space="0" w:color="000000" w:themeColor="text1"/>
+        <w:left w:val="single" w:sz="4" w:space="0" w:color="000000" w:themeColor="text1"/>
+        <w:bottom w:val="single" w:sz="4" w:space="0" w:color="000000" w:themeColor="text1"/>
+        <w:right w:val="single" w:sz="4" w:space="0" w:color="000000" w:themeColor="text1"/>
+        <w:insideH w:val="single" w:sz="4" w:space="0" w:color="000000" w:themeColor="text1"/>
+        <w:insideV w:val="single" w:sz="4" w:space="0" w:color="000000" w:themeColor="text1"/>
       </w:tblBorders>
     </w:tblPr>
     <w:tblStylePr w:type="firstRow">
@@ -8078,14 +8274,14 @@
       <w:tblPr/>
       <w:tcPr>
         <w:tcBorders>
-          <w:top w:val="single" w:sz="4" w:space="0" w:color="006595" w:themeColor="accent6"/>
-          <w:left w:val="single" w:sz="4" w:space="0" w:color="006595" w:themeColor="accent6"/>
-          <w:bottom w:val="single" w:sz="4" w:space="0" w:color="006595" w:themeColor="accent6"/>
-          <w:right w:val="single" w:sz="4" w:space="0" w:color="006595" w:themeColor="accent6"/>
+          <w:top w:val="single" w:sz="4" w:space="0" w:color="884C91" w:themeColor="accent6"/>
+          <w:left w:val="single" w:sz="4" w:space="0" w:color="884C91" w:themeColor="accent6"/>
+          <w:bottom w:val="single" w:sz="4" w:space="0" w:color="884C91" w:themeColor="accent6"/>
+          <w:right w:val="single" w:sz="4" w:space="0" w:color="884C91" w:themeColor="accent6"/>
           <w:insideH w:val="nil"/>
           <w:insideV w:val="nil"/>
         </w:tcBorders>
-        <w:shd w:val="clear" w:color="auto" w:fill="006595" w:themeFill="accent6"/>
+        <w:shd w:val="clear" w:color="auto" w:fill="884C91" w:themeFill="accent6"/>
         <w:vAlign w:val="center"/>
       </w:tcPr>
     </w:tblStylePr>
@@ -8097,7 +8293,7 @@
       <w:tblPr/>
       <w:tcPr>
         <w:tcBorders>
-          <w:top w:val="double" w:sz="4" w:space="0" w:color="006595" w:themeColor="accent6"/>
+          <w:top w:val="double" w:sz="4" w:space="0" w:color="884C91" w:themeColor="accent6"/>
         </w:tcBorders>
       </w:tcPr>
     </w:tblStylePr>
@@ -8358,11 +8554,11 @@
       <w:tblStyleRowBandSize w:val="1"/>
       <w:tblStyleColBandSize w:val="1"/>
       <w:tblBorders>
-        <w:top w:val="single" w:sz="4" w:space="0" w:color="0779FF" w:themeColor="accent1" w:themeTint="99"/>
-        <w:left w:val="single" w:sz="4" w:space="0" w:color="0779FF" w:themeColor="accent1" w:themeTint="99"/>
-        <w:bottom w:val="single" w:sz="4" w:space="0" w:color="0779FF" w:themeColor="accent1" w:themeTint="99"/>
-        <w:right w:val="single" w:sz="4" w:space="0" w:color="0779FF" w:themeColor="accent1" w:themeTint="99"/>
-        <w:insideH w:val="single" w:sz="4" w:space="0" w:color="0779FF" w:themeColor="accent1" w:themeTint="99"/>
+        <w:top w:val="single" w:sz="4" w:space="0" w:color="B7DC8C" w:themeColor="accent1" w:themeTint="99"/>
+        <w:left w:val="single" w:sz="4" w:space="0" w:color="B7DC8C" w:themeColor="accent1" w:themeTint="99"/>
+        <w:bottom w:val="single" w:sz="4" w:space="0" w:color="B7DC8C" w:themeColor="accent1" w:themeTint="99"/>
+        <w:right w:val="single" w:sz="4" w:space="0" w:color="B7DC8C" w:themeColor="accent1" w:themeTint="99"/>
+        <w:insideH w:val="single" w:sz="4" w:space="0" w:color="B7DC8C" w:themeColor="accent1" w:themeTint="99"/>
       </w:tblBorders>
     </w:tblPr>
     <w:tblStylePr w:type="firstRow">
@@ -8374,13 +8570,13 @@
       <w:tblPr/>
       <w:tcPr>
         <w:tcBorders>
-          <w:top w:val="single" w:sz="4" w:space="0" w:color="002D62" w:themeColor="accent1"/>
-          <w:left w:val="single" w:sz="4" w:space="0" w:color="002D62" w:themeColor="accent1"/>
-          <w:bottom w:val="single" w:sz="4" w:space="0" w:color="002D62" w:themeColor="accent1"/>
-          <w:right w:val="single" w:sz="4" w:space="0" w:color="002D62" w:themeColor="accent1"/>
+          <w:top w:val="single" w:sz="4" w:space="0" w:color="88C540" w:themeColor="accent1"/>
+          <w:left w:val="single" w:sz="4" w:space="0" w:color="88C540" w:themeColor="accent1"/>
+          <w:bottom w:val="single" w:sz="4" w:space="0" w:color="88C540" w:themeColor="accent1"/>
+          <w:right w:val="single" w:sz="4" w:space="0" w:color="88C540" w:themeColor="accent1"/>
           <w:insideH w:val="nil"/>
         </w:tcBorders>
-        <w:shd w:val="clear" w:color="auto" w:fill="002D62" w:themeFill="accent1"/>
+        <w:shd w:val="clear" w:color="auto" w:fill="88C540" w:themeFill="accent1"/>
       </w:tcPr>
     </w:tblStylePr>
     <w:tblStylePr w:type="lastRow">
@@ -8391,7 +8587,7 @@
       <w:tblPr/>
       <w:tcPr>
         <w:tcBorders>
-          <w:top w:val="double" w:sz="4" w:space="0" w:color="0779FF" w:themeColor="accent1" w:themeTint="99"/>
+          <w:top w:val="double" w:sz="4" w:space="0" w:color="B7DC8C" w:themeColor="accent1" w:themeTint="99"/>
         </w:tcBorders>
       </w:tcPr>
     </w:tblStylePr>
@@ -8410,13 +8606,13 @@
     <w:tblStylePr w:type="band1Vert">
       <w:tblPr/>
       <w:tcPr>
-        <w:shd w:val="clear" w:color="auto" w:fill="ACD2FF" w:themeFill="accent1" w:themeFillTint="33"/>
+        <w:shd w:val="clear" w:color="auto" w:fill="E7F3D8" w:themeFill="accent1" w:themeFillTint="33"/>
       </w:tcPr>
     </w:tblStylePr>
     <w:tblStylePr w:type="band1Horz">
       <w:tblPr/>
       <w:tcPr>
-        <w:shd w:val="clear" w:color="auto" w:fill="ACD2FF" w:themeFill="accent1" w:themeFillTint="33"/>
+        <w:shd w:val="clear" w:color="auto" w:fill="E7F3D8" w:themeFill="accent1" w:themeFillTint="33"/>
       </w:tcPr>
     </w:tblStylePr>
   </w:style>
@@ -8446,7 +8642,7 @@
       </w:rPr>
       <w:tblPr/>
       <w:tcPr>
-        <w:shd w:val="clear" w:color="auto" w:fill="6C757B" w:themeFill="text2" w:themeFillShade="BF"/>
+        <w:shd w:val="clear" w:color="auto" w:fill="1A2933" w:themeFill="text2" w:themeFillShade="BF"/>
       </w:tcPr>
     </w:tblStylePr>
     <w:tblStylePr w:type="lastRow">
@@ -8504,7 +8700,7 @@
       </w:tblBorders>
     </w:tblPr>
     <w:tcPr>
-      <w:shd w:val="clear" w:color="auto" w:fill="B8F9FF" w:themeFill="accent5" w:themeFillTint="33"/>
+      <w:shd w:val="clear" w:color="auto" w:fill="F2F2F4" w:themeFill="accent5" w:themeFillTint="33"/>
     </w:tcPr>
     <w:tblStylePr w:type="firstRow">
       <w:rPr>
@@ -8521,7 +8717,7 @@
           <w:insideH w:val="nil"/>
           <w:insideV w:val="nil"/>
         </w:tcBorders>
-        <w:shd w:val="clear" w:color="auto" w:fill="00929F" w:themeFill="accent5"/>
+        <w:shd w:val="clear" w:color="auto" w:fill="BFC2C8" w:themeFill="accent5"/>
       </w:tcPr>
     </w:tblStylePr>
     <w:tblStylePr w:type="lastRow">
@@ -8539,7 +8735,7 @@
           <w:insideH w:val="nil"/>
           <w:insideV w:val="nil"/>
         </w:tcBorders>
-        <w:shd w:val="clear" w:color="auto" w:fill="00929F" w:themeFill="accent5"/>
+        <w:shd w:val="clear" w:color="auto" w:fill="BFC2C8" w:themeFill="accent5"/>
       </w:tcPr>
     </w:tblStylePr>
     <w:tblStylePr w:type="firstCol">
@@ -8556,7 +8752,7 @@
           <w:bottom w:val="single" w:sz="4" w:space="0" w:color="FFFFFF" w:themeColor="background1"/>
           <w:insideV w:val="nil"/>
         </w:tcBorders>
-        <w:shd w:val="clear" w:color="auto" w:fill="00929F" w:themeFill="accent5"/>
+        <w:shd w:val="clear" w:color="auto" w:fill="BFC2C8" w:themeFill="accent5"/>
       </w:tcPr>
     </w:tblStylePr>
     <w:tblStylePr w:type="lastCol">
@@ -8573,19 +8769,19 @@
           <w:right w:val="single" w:sz="4" w:space="0" w:color="FFFFFF" w:themeColor="background1"/>
           <w:insideV w:val="nil"/>
         </w:tcBorders>
-        <w:shd w:val="clear" w:color="auto" w:fill="00929F" w:themeFill="accent5"/>
+        <w:shd w:val="clear" w:color="auto" w:fill="BFC2C8" w:themeFill="accent5"/>
       </w:tcPr>
     </w:tblStylePr>
     <w:tblStylePr w:type="band1Vert">
       <w:tblPr/>
       <w:tcPr>
-        <w:shd w:val="clear" w:color="auto" w:fill="72F3FF" w:themeFill="accent5" w:themeFillTint="66"/>
+        <w:shd w:val="clear" w:color="auto" w:fill="E5E6E9" w:themeFill="accent5" w:themeFillTint="66"/>
       </w:tcPr>
     </w:tblStylePr>
     <w:tblStylePr w:type="band1Horz">
       <w:tblPr/>
       <w:tcPr>
-        <w:shd w:val="clear" w:color="auto" w:fill="72F3FF" w:themeFill="accent5" w:themeFillTint="66"/>
+        <w:shd w:val="clear" w:color="auto" w:fill="E5E6E9" w:themeFill="accent5" w:themeFillTint="66"/>
       </w:tcPr>
     </w:tblStylePr>
   </w:style>
@@ -8632,12 +8828,12 @@
       <w:tblStyleRowBandSize w:val="1"/>
       <w:tblStyleColBandSize w:val="1"/>
       <w:tblBorders>
-        <w:top w:val="single" w:sz="4" w:space="0" w:color="82D3FF" w:themeColor="accent4" w:themeTint="66"/>
-        <w:left w:val="single" w:sz="4" w:space="0" w:color="82D3FF" w:themeColor="accent4" w:themeTint="66"/>
-        <w:bottom w:val="single" w:sz="4" w:space="0" w:color="82D3FF" w:themeColor="accent4" w:themeTint="66"/>
-        <w:right w:val="single" w:sz="4" w:space="0" w:color="82D3FF" w:themeColor="accent4" w:themeTint="66"/>
-        <w:insideH w:val="single" w:sz="4" w:space="0" w:color="82D3FF" w:themeColor="accent4" w:themeTint="66"/>
-        <w:insideV w:val="single" w:sz="4" w:space="0" w:color="82D3FF" w:themeColor="accent4" w:themeTint="66"/>
+        <w:top w:val="single" w:sz="4" w:space="0" w:color="93B3C8" w:themeColor="accent4" w:themeTint="66"/>
+        <w:left w:val="single" w:sz="4" w:space="0" w:color="93B3C8" w:themeColor="accent4" w:themeTint="66"/>
+        <w:bottom w:val="single" w:sz="4" w:space="0" w:color="93B3C8" w:themeColor="accent4" w:themeTint="66"/>
+        <w:right w:val="single" w:sz="4" w:space="0" w:color="93B3C8" w:themeColor="accent4" w:themeTint="66"/>
+        <w:insideH w:val="single" w:sz="4" w:space="0" w:color="93B3C8" w:themeColor="accent4" w:themeTint="66"/>
+        <w:insideV w:val="single" w:sz="4" w:space="0" w:color="93B3C8" w:themeColor="accent4" w:themeTint="66"/>
       </w:tblBorders>
     </w:tblPr>
     <w:tblStylePr w:type="firstRow">
@@ -8648,7 +8844,7 @@
       <w:tblPr/>
       <w:tcPr>
         <w:tcBorders>
-          <w:bottom w:val="single" w:sz="12" w:space="0" w:color="43BDFF" w:themeColor="accent4" w:themeTint="99"/>
+          <w:bottom w:val="single" w:sz="12" w:space="0" w:color="5D8EAD" w:themeColor="accent4" w:themeTint="99"/>
         </w:tcBorders>
       </w:tcPr>
     </w:tblStylePr>
@@ -8660,7 +8856,7 @@
       <w:tblPr/>
       <w:tcPr>
         <w:tcBorders>
-          <w:top w:val="double" w:sz="2" w:space="0" w:color="43BDFF" w:themeColor="accent4" w:themeTint="99"/>
+          <w:top w:val="double" w:sz="2" w:space="0" w:color="5D8EAD" w:themeColor="accent4" w:themeTint="99"/>
         </w:tcBorders>
       </w:tcPr>
     </w:tblStylePr>
@@ -8686,12 +8882,12 @@
       <w:tblStyleRowBandSize w:val="1"/>
       <w:tblStyleColBandSize w:val="1"/>
       <w:tblBorders>
-        <w:top w:val="single" w:sz="4" w:space="0" w:color="36D4FF" w:themeColor="accent3" w:themeTint="99"/>
-        <w:left w:val="single" w:sz="4" w:space="0" w:color="36D4FF" w:themeColor="accent3" w:themeTint="99"/>
-        <w:bottom w:val="single" w:sz="4" w:space="0" w:color="36D4FF" w:themeColor="accent3" w:themeTint="99"/>
-        <w:right w:val="single" w:sz="4" w:space="0" w:color="36D4FF" w:themeColor="accent3" w:themeTint="99"/>
-        <w:insideH w:val="single" w:sz="4" w:space="0" w:color="36D4FF" w:themeColor="accent3" w:themeTint="99"/>
-        <w:insideV w:val="single" w:sz="4" w:space="0" w:color="36D4FF" w:themeColor="accent3" w:themeTint="99"/>
+        <w:top w:val="single" w:sz="4" w:space="0" w:color="BC8DC3" w:themeColor="accent3" w:themeTint="99"/>
+        <w:left w:val="single" w:sz="4" w:space="0" w:color="BC8DC3" w:themeColor="accent3" w:themeTint="99"/>
+        <w:bottom w:val="single" w:sz="4" w:space="0" w:color="BC8DC3" w:themeColor="accent3" w:themeTint="99"/>
+        <w:right w:val="single" w:sz="4" w:space="0" w:color="BC8DC3" w:themeColor="accent3" w:themeTint="99"/>
+        <w:insideH w:val="single" w:sz="4" w:space="0" w:color="BC8DC3" w:themeColor="accent3" w:themeTint="99"/>
+        <w:insideV w:val="single" w:sz="4" w:space="0" w:color="BC8DC3" w:themeColor="accent3" w:themeTint="99"/>
       </w:tblBorders>
     </w:tblPr>
     <w:tblStylePr w:type="firstRow">
@@ -8703,14 +8899,14 @@
       <w:tblPr/>
       <w:tcPr>
         <w:tcBorders>
-          <w:top w:val="single" w:sz="4" w:space="0" w:color="008BB0" w:themeColor="accent3"/>
-          <w:left w:val="single" w:sz="4" w:space="0" w:color="008BB0" w:themeColor="accent3"/>
-          <w:bottom w:val="single" w:sz="4" w:space="0" w:color="008BB0" w:themeColor="accent3"/>
-          <w:right w:val="single" w:sz="4" w:space="0" w:color="008BB0" w:themeColor="accent3"/>
+          <w:top w:val="single" w:sz="4" w:space="0" w:color="884C91" w:themeColor="accent3"/>
+          <w:left w:val="single" w:sz="4" w:space="0" w:color="884C91" w:themeColor="accent3"/>
+          <w:bottom w:val="single" w:sz="4" w:space="0" w:color="884C91" w:themeColor="accent3"/>
+          <w:right w:val="single" w:sz="4" w:space="0" w:color="884C91" w:themeColor="accent3"/>
           <w:insideH w:val="nil"/>
           <w:insideV w:val="nil"/>
         </w:tcBorders>
-        <w:shd w:val="clear" w:color="auto" w:fill="008BB0" w:themeFill="accent3"/>
+        <w:shd w:val="clear" w:color="auto" w:fill="884C91" w:themeFill="accent3"/>
       </w:tcPr>
     </w:tblStylePr>
     <w:tblStylePr w:type="lastRow">
@@ -8721,7 +8917,7 @@
       <w:tblPr/>
       <w:tcPr>
         <w:tcBorders>
-          <w:top w:val="double" w:sz="4" w:space="0" w:color="008BB0" w:themeColor="accent3"/>
+          <w:top w:val="double" w:sz="4" w:space="0" w:color="884C91" w:themeColor="accent3"/>
         </w:tcBorders>
       </w:tcPr>
     </w:tblStylePr>
@@ -8740,13 +8936,13 @@
     <w:tblStylePr w:type="band1Vert">
       <w:tblPr/>
       <w:tcPr>
-        <w:shd w:val="clear" w:color="auto" w:fill="BCF0FF" w:themeFill="accent3" w:themeFillTint="33"/>
+        <w:shd w:val="clear" w:color="auto" w:fill="E8D8EB" w:themeFill="accent3" w:themeFillTint="33"/>
       </w:tcPr>
     </w:tblStylePr>
     <w:tblStylePr w:type="band1Horz">
       <w:tblPr/>
       <w:tcPr>
-        <w:shd w:val="clear" w:color="auto" w:fill="BCF0FF" w:themeFill="accent3" w:themeFillTint="33"/>
+        <w:shd w:val="clear" w:color="auto" w:fill="E8D8EB" w:themeFill="accent3" w:themeFillTint="33"/>
       </w:tcPr>
     </w:tblStylePr>
   </w:style>
@@ -8810,7 +9006,7 @@
     <w:rPr>
       <w:i/>
       <w:iCs/>
-      <w:color w:val="949CA1" w:themeColor="text2"/>
+      <w:color w:val="233845" w:themeColor="text2"/>
       <w:sz w:val="18"/>
       <w:szCs w:val="18"/>
     </w:rPr>
@@ -8848,12 +9044,12 @@
       <w:tblStyleColBandSize w:val="1"/>
       <w:tblInd w:w="0" w:type="nil"/>
       <w:tblBorders>
-        <w:top w:val="single" w:sz="4" w:space="0" w:color="0779FF" w:themeColor="accent1" w:themeTint="99"/>
-        <w:left w:val="single" w:sz="4" w:space="0" w:color="0779FF" w:themeColor="accent1" w:themeTint="99"/>
-        <w:bottom w:val="single" w:sz="4" w:space="0" w:color="0779FF" w:themeColor="accent1" w:themeTint="99"/>
-        <w:right w:val="single" w:sz="4" w:space="0" w:color="0779FF" w:themeColor="accent1" w:themeTint="99"/>
-        <w:insideH w:val="single" w:sz="4" w:space="0" w:color="0779FF" w:themeColor="accent1" w:themeTint="99"/>
-        <w:insideV w:val="single" w:sz="4" w:space="0" w:color="0779FF" w:themeColor="accent1" w:themeTint="99"/>
+        <w:top w:val="single" w:sz="4" w:space="0" w:color="B7DC8C" w:themeColor="accent1" w:themeTint="99"/>
+        <w:left w:val="single" w:sz="4" w:space="0" w:color="B7DC8C" w:themeColor="accent1" w:themeTint="99"/>
+        <w:bottom w:val="single" w:sz="4" w:space="0" w:color="B7DC8C" w:themeColor="accent1" w:themeTint="99"/>
+        <w:right w:val="single" w:sz="4" w:space="0" w:color="B7DC8C" w:themeColor="accent1" w:themeTint="99"/>
+        <w:insideH w:val="single" w:sz="4" w:space="0" w:color="B7DC8C" w:themeColor="accent1" w:themeTint="99"/>
+        <w:insideV w:val="single" w:sz="4" w:space="0" w:color="B7DC8C" w:themeColor="accent1" w:themeTint="99"/>
       </w:tblBorders>
     </w:tblPr>
     <w:tblStylePr w:type="firstRow">
@@ -8865,14 +9061,14 @@
       <w:tblPr/>
       <w:tcPr>
         <w:tcBorders>
-          <w:top w:val="single" w:sz="4" w:space="0" w:color="002D62" w:themeColor="accent1"/>
-          <w:left w:val="single" w:sz="4" w:space="0" w:color="002D62" w:themeColor="accent1"/>
-          <w:bottom w:val="single" w:sz="4" w:space="0" w:color="002D62" w:themeColor="accent1"/>
-          <w:right w:val="single" w:sz="4" w:space="0" w:color="002D62" w:themeColor="accent1"/>
+          <w:top w:val="single" w:sz="4" w:space="0" w:color="88C540" w:themeColor="accent1"/>
+          <w:left w:val="single" w:sz="4" w:space="0" w:color="88C540" w:themeColor="accent1"/>
+          <w:bottom w:val="single" w:sz="4" w:space="0" w:color="88C540" w:themeColor="accent1"/>
+          <w:right w:val="single" w:sz="4" w:space="0" w:color="88C540" w:themeColor="accent1"/>
           <w:insideH w:val="nil"/>
           <w:insideV w:val="nil"/>
         </w:tcBorders>
-        <w:shd w:val="clear" w:color="auto" w:fill="002D62" w:themeFill="accent1"/>
+        <w:shd w:val="clear" w:color="auto" w:fill="88C540" w:themeFill="accent1"/>
       </w:tcPr>
     </w:tblStylePr>
     <w:tblStylePr w:type="lastRow">
@@ -8883,7 +9079,7 @@
       <w:tblPr/>
       <w:tcPr>
         <w:tcBorders>
-          <w:top w:val="double" w:sz="4" w:space="0" w:color="002D62" w:themeColor="accent1"/>
+          <w:top w:val="double" w:sz="4" w:space="0" w:color="88C540" w:themeColor="accent1"/>
         </w:tcBorders>
       </w:tcPr>
     </w:tblStylePr>
@@ -8902,13 +9098,13 @@
     <w:tblStylePr w:type="band1Vert">
       <w:tblPr/>
       <w:tcPr>
-        <w:shd w:val="clear" w:color="auto" w:fill="ACD2FF" w:themeFill="accent1" w:themeFillTint="33"/>
+        <w:shd w:val="clear" w:color="auto" w:fill="E7F3D8" w:themeFill="accent1" w:themeFillTint="33"/>
       </w:tcPr>
     </w:tblStylePr>
     <w:tblStylePr w:type="band1Horz">
       <w:tblPr/>
       <w:tcPr>
-        <w:shd w:val="clear" w:color="auto" w:fill="ACD2FF" w:themeFill="accent1" w:themeFillTint="33"/>
+        <w:shd w:val="clear" w:color="auto" w:fill="E7F3D8" w:themeFill="accent1" w:themeFillTint="33"/>
       </w:tcPr>
     </w:tblStylePr>
   </w:style>
@@ -8979,10 +9175,11 @@
     <w:link w:val="hub2Char"/>
     <w:uiPriority w:val="5"/>
     <w:qFormat/>
-    <w:rsid w:val="00801E98"/>
+    <w:rsid w:val="00B4205E"/>
     <w:rPr>
       <w:rFonts w:ascii="DaxlinePro-Bold" w:hAnsi="DaxlinePro-Bold"/>
       <w:sz w:val="20"/>
+      <w:lang w:val="en-US"/>
     </w:rPr>
   </w:style>
   <w:style w:type="character" w:customStyle="1" w:styleId="hub2Char">
@@ -8990,11 +9187,10 @@
     <w:basedOn w:val="DefaultParagraphFont"/>
     <w:link w:val="hub2"/>
     <w:uiPriority w:val="5"/>
-    <w:rsid w:val="00801E98"/>
+    <w:rsid w:val="00B4205E"/>
     <w:rPr>
       <w:rFonts w:ascii="DaxlinePro-Bold" w:hAnsi="DaxlinePro-Bold"/>
       <w:szCs w:val="22"/>
-      <w:lang w:val="en-GB"/>
     </w:rPr>
   </w:style>
   <w:style w:type="character" w:customStyle="1" w:styleId="Mention4">
@@ -9061,48 +9257,156 @@
       <w:shd w:val="clear" w:color="auto" w:fill="E6E6E6"/>
     </w:rPr>
   </w:style>
+  <w:style w:type="table" w:customStyle="1" w:styleId="TableGrid1">
+    <w:name w:val="Table Grid1"/>
+    <w:basedOn w:val="TableNormal"/>
+    <w:next w:val="TableGrid"/>
+    <w:uiPriority w:val="59"/>
+    <w:rsid w:val="00886982"/>
+    <w:rPr>
+      <w:rFonts w:ascii="Segoe UI" w:eastAsiaTheme="minorHAnsi" w:hAnsi="Segoe UI" w:cstheme="minorBidi"/>
+      <w:szCs w:val="24"/>
+      <w:lang w:val="en-GB"/>
+    </w:rPr>
+    <w:tblPr>
+      <w:tblStyleRowBandSize w:val="1"/>
+      <w:tblStyleColBandSize w:val="1"/>
+      <w:tblBorders>
+        <w:top w:val="single" w:sz="8" w:space="0" w:color="233845"/>
+        <w:left w:val="single" w:sz="8" w:space="0" w:color="233845"/>
+        <w:bottom w:val="single" w:sz="8" w:space="0" w:color="233845"/>
+        <w:right w:val="single" w:sz="8" w:space="0" w:color="233845"/>
+        <w:insideH w:val="single" w:sz="8" w:space="0" w:color="233845"/>
+        <w:insideV w:val="single" w:sz="8" w:space="0" w:color="233845"/>
+      </w:tblBorders>
+    </w:tblPr>
+    <w:tcPr>
+      <w:shd w:val="clear" w:color="auto" w:fill="C9D9E3" w:themeFill="accent4" w:themeFillTint="33"/>
+    </w:tcPr>
+    <w:tblStylePr w:type="firstRow">
+      <w:rPr>
+        <w:rFonts w:ascii="Segoe UI" w:hAnsi="Segoe UI"/>
+        <w:b/>
+        <w:color w:val="FFFFFF" w:themeColor="background1"/>
+        <w:sz w:val="20"/>
+      </w:rPr>
+      <w:tblPr/>
+      <w:tcPr>
+        <w:shd w:val="clear" w:color="auto" w:fill="233845" w:themeFill="text2"/>
+      </w:tcPr>
+    </w:tblStylePr>
+    <w:tblStylePr w:type="lastRow">
+      <w:rPr>
+        <w:rFonts w:ascii="Segoe UI" w:hAnsi="Segoe UI"/>
+        <w:b/>
+        <w:sz w:val="20"/>
+      </w:rPr>
+    </w:tblStylePr>
+    <w:tblStylePr w:type="firstCol">
+      <w:rPr>
+        <w:b/>
+      </w:rPr>
+    </w:tblStylePr>
+    <w:tblStylePr w:type="lastCol">
+      <w:rPr>
+        <w:b/>
+      </w:rPr>
+    </w:tblStylePr>
+    <w:tblStylePr w:type="band1Vert">
+      <w:rPr>
+        <w:rFonts w:ascii="Segoe UI" w:hAnsi="Segoe UI"/>
+        <w:sz w:val="20"/>
+      </w:rPr>
+      <w:tblPr/>
+      <w:tcPr>
+        <w:shd w:val="clear" w:color="auto" w:fill="C9D9E3" w:themeFill="accent4" w:themeFillTint="33"/>
+      </w:tcPr>
+    </w:tblStylePr>
+    <w:tblStylePr w:type="band2Vert">
+      <w:rPr>
+        <w:rFonts w:ascii="Segoe UI" w:hAnsi="Segoe UI"/>
+        <w:sz w:val="20"/>
+      </w:rPr>
+    </w:tblStylePr>
+    <w:tblStylePr w:type="band1Horz">
+      <w:tblPr/>
+      <w:tcPr>
+        <w:shd w:val="clear" w:color="auto" w:fill="C9D9E3" w:themeFill="text2" w:themeFillTint="33"/>
+      </w:tcPr>
+    </w:tblStylePr>
+    <w:tblStylePr w:type="band2Horz">
+      <w:tblPr/>
+      <w:tcPr>
+        <w:shd w:val="clear" w:color="auto" w:fill="FFFFFF" w:themeFill="background1"/>
+      </w:tcPr>
+    </w:tblStylePr>
+  </w:style>
+  <w:style w:type="paragraph" w:styleId="BodyText">
+    <w:name w:val="Body Text"/>
+    <w:link w:val="BodyTextChar"/>
+    <w:qFormat/>
+    <w:rsid w:val="00886982"/>
+    <w:pPr>
+      <w:widowControl w:val="0"/>
+      <w:spacing w:after="120"/>
+    </w:pPr>
+    <w:rPr>
+      <w:rFonts w:ascii="Segoe UI" w:eastAsia="Times New Roman" w:hAnsi="Segoe UI" w:cs="Segoe UI"/>
+      <w:color w:val="000000"/>
+    </w:rPr>
+  </w:style>
+  <w:style w:type="character" w:customStyle="1" w:styleId="BodyTextChar">
+    <w:name w:val="Body Text Char"/>
+    <w:basedOn w:val="DefaultParagraphFont"/>
+    <w:link w:val="BodyText"/>
+    <w:rsid w:val="00886982"/>
+    <w:rPr>
+      <w:rFonts w:ascii="Segoe UI" w:eastAsia="Times New Roman" w:hAnsi="Segoe UI" w:cs="Segoe UI"/>
+      <w:color w:val="000000"/>
+    </w:rPr>
+  </w:style>
 </w:styles>
 </file>
 
 <file path=word/theme/theme1.xml><?xml version="1.0" encoding="utf-8"?>
 <a:theme xmlns:a="http://schemas.openxmlformats.org/drawingml/2006/main" name="Office Theme">
   <a:themeElements>
-    <a:clrScheme name="qedi">
+    <a:clrScheme name="Custom 4">
       <a:dk1>
-        <a:srgbClr val="002D62"/>
+        <a:sysClr val="windowText" lastClr="000000"/>
       </a:dk1>
       <a:lt1>
         <a:sysClr val="window" lastClr="FFFFFF"/>
       </a:lt1>
       <a:dk2>
-        <a:srgbClr val="949CA1"/>
+        <a:srgbClr val="233845"/>
       </a:dk2>
       <a:lt2>
         <a:srgbClr val="E4E5E6"/>
       </a:lt2>
       <a:accent1>
-        <a:srgbClr val="002D62"/>
+        <a:srgbClr val="88C540"/>
       </a:accent1>
       <a:accent2>
-        <a:srgbClr val="62CAE3"/>
+        <a:srgbClr val="2DBDB6"/>
       </a:accent2>
       <a:accent3>
-        <a:srgbClr val="008BB0"/>
+        <a:srgbClr val="884C91"/>
       </a:accent3>
       <a:accent4>
-        <a:srgbClr val="0081C6"/>
+        <a:srgbClr val="233845"/>
       </a:accent4>
       <a:accent5>
-        <a:srgbClr val="00929F"/>
+        <a:srgbClr val="BFC2C8"/>
       </a:accent5>
       <a:accent6>
-        <a:srgbClr val="006595"/>
+        <a:srgbClr val="884C91"/>
       </a:accent6>
       <a:hlink>
-        <a:srgbClr val="00B1B0"/>
+        <a:srgbClr val="884C91"/>
       </a:hlink>
       <a:folHlink>
-        <a:srgbClr val="72CCD2"/>
+        <a:srgbClr val="2DBDB6"/>
       </a:folHlink>
     </a:clrScheme>
     <a:fontScheme name="Office">
@@ -9348,23 +9652,6 @@
 </file>
 
 <file path=customXml/item1.xml><?xml version="1.0" encoding="utf-8"?>
-<p:properties xmlns:p="http://schemas.microsoft.com/office/2006/metadata/properties" xmlns:xsi="http://www.w3.org/2001/XMLSchema-instance" xmlns:pc="http://schemas.microsoft.com/office/infopath/2007/PartnerControls">
-  <documentManagement>
-    <_Version xmlns="http://schemas.microsoft.com/sharepoint/v3/fields" xsi:nil="true"/>
-  </documentManagement>
-</p:properties>
-</file>
-
-<file path=customXml/item2.xml><?xml version="1.0" encoding="utf-8"?>
-<?mso-contentType ?>
-<FormTemplates xmlns="http://schemas.microsoft.com/sharepoint/v3/contenttype/forms">
-  <Display>DocumentLibraryForm</Display>
-  <Edit>DocumentLibraryForm</Edit>
-  <New>DocumentLibraryForm</New>
-</FormTemplates>
-</file>
-
-<file path=customXml/item3.xml><?xml version="1.0" encoding="utf-8"?>
 <ct:contentTypeSchema xmlns:ct="http://schemas.microsoft.com/office/2006/metadata/contentType" xmlns:ma="http://schemas.microsoft.com/office/2006/metadata/properties/metaAttributes" ct:_="" ma:_="" ma:contentTypeName="Document" ma:contentTypeID="0x010100DB157BD05F2440419AB1FD48A2378BAB" ma:contentTypeVersion="5" ma:contentTypeDescription="Create a new document." ma:contentTypeScope="" ma:versionID="24d9f2d07237264d120e5209cc111244">
   <xsd:schema xmlns:xsd="http://www.w3.org/2001/XMLSchema" xmlns:xs="http://www.w3.org/2001/XMLSchema" xmlns:p="http://schemas.microsoft.com/office/2006/metadata/properties" xmlns:ns2="http://schemas.microsoft.com/sharepoint/v3/fields" targetNamespace="http://schemas.microsoft.com/office/2006/metadata/properties" ma:root="true" ma:fieldsID="ea0a8a0456d8961372683f4f1f16e3ef" ns2:_="">
     <xsd:import namespace="http://schemas.microsoft.com/sharepoint/v3/fields"/>
@@ -9488,6 +9775,23 @@
     <xs:element name="TermId" type="xs:string"/>
   </xs:schema>
 </ct:contentTypeSchema>
+</file>
+
+<file path=customXml/item2.xml><?xml version="1.0" encoding="utf-8"?>
+<?mso-contentType ?>
+<FormTemplates xmlns="http://schemas.microsoft.com/sharepoint/v3/contenttype/forms">
+  <Display>DocumentLibraryForm</Display>
+  <Edit>DocumentLibraryForm</Edit>
+  <New>DocumentLibraryForm</New>
+</FormTemplates>
+</file>
+
+<file path=customXml/item3.xml><?xml version="1.0" encoding="utf-8"?>
+<p:properties xmlns:p="http://schemas.microsoft.com/office/2006/metadata/properties" xmlns:xsi="http://www.w3.org/2001/XMLSchema-instance" xmlns:pc="http://schemas.microsoft.com/office/infopath/2007/PartnerControls">
+  <documentManagement>
+    <_Version xmlns="http://schemas.microsoft.com/sharepoint/v3/fields" xsi:nil="true"/>
+  </documentManagement>
+</p:properties>
 </file>
 
 <file path=customXml/item4.xml><?xml version="1.0" encoding="utf-8"?>
@@ -9660,30 +9964,6 @@
 </file>
 
 <file path=customXml/itemProps1.xml><?xml version="1.0" encoding="utf-8"?>
-<ds:datastoreItem xmlns:ds="http://schemas.openxmlformats.org/officeDocument/2006/customXml" ds:itemID="{18794FE2-D1D9-4DED-B536-5BE6C6A8A698}">
-  <ds:schemaRefs>
-    <ds:schemaRef ds:uri="http://schemas.microsoft.com/office/2006/metadata/properties"/>
-    <ds:schemaRef ds:uri="http://schemas.microsoft.com/sharepoint/v3/fields"/>
-    <ds:schemaRef ds:uri="http://purl.org/dc/elements/1.1/"/>
-    <ds:schemaRef ds:uri="http://purl.org/dc/terms/"/>
-    <ds:schemaRef ds:uri="http://schemas.openxmlformats.org/package/2006/metadata/core-properties"/>
-    <ds:schemaRef ds:uri="http://schemas.microsoft.com/office/2006/documentManagement/types"/>
-    <ds:schemaRef ds:uri="http://schemas.microsoft.com/office/infopath/2007/PartnerControls"/>
-    <ds:schemaRef ds:uri="http://www.w3.org/XML/1998/namespace"/>
-    <ds:schemaRef ds:uri="http://purl.org/dc/dcmitype/"/>
-  </ds:schemaRefs>
-</ds:datastoreItem>
-</file>
-
-<file path=customXml/itemProps2.xml><?xml version="1.0" encoding="utf-8"?>
-<ds:datastoreItem xmlns:ds="http://schemas.openxmlformats.org/officeDocument/2006/customXml" ds:itemID="{C984664E-B709-478A-93DA-AD860FED8C08}">
-  <ds:schemaRefs>
-    <ds:schemaRef ds:uri="http://schemas.microsoft.com/sharepoint/v3/contenttype/forms"/>
-  </ds:schemaRefs>
-</ds:datastoreItem>
-</file>
-
-<file path=customXml/itemProps3.xml><?xml version="1.0" encoding="utf-8"?>
 <ds:datastoreItem xmlns:ds="http://schemas.openxmlformats.org/officeDocument/2006/customXml" ds:itemID="{0FB29EBB-BEEA-4A7A-AD24-1B8958326D34}">
   <ds:schemaRefs>
     <ds:schemaRef ds:uri="http://schemas.microsoft.com/office/2006/metadata/contentType"/>
@@ -9701,8 +9981,32 @@
 </ds:datastoreItem>
 </file>
 
+<file path=customXml/itemProps2.xml><?xml version="1.0" encoding="utf-8"?>
+<ds:datastoreItem xmlns:ds="http://schemas.openxmlformats.org/officeDocument/2006/customXml" ds:itemID="{C984664E-B709-478A-93DA-AD860FED8C08}">
+  <ds:schemaRefs>
+    <ds:schemaRef ds:uri="http://schemas.microsoft.com/sharepoint/v3/contenttype/forms"/>
+  </ds:schemaRefs>
+</ds:datastoreItem>
+</file>
+
+<file path=customXml/itemProps3.xml><?xml version="1.0" encoding="utf-8"?>
+<ds:datastoreItem xmlns:ds="http://schemas.openxmlformats.org/officeDocument/2006/customXml" ds:itemID="{18794FE2-D1D9-4DED-B536-5BE6C6A8A698}">
+  <ds:schemaRefs>
+    <ds:schemaRef ds:uri="http://schemas.microsoft.com/sharepoint/v3/fields"/>
+    <ds:schemaRef ds:uri="http://purl.org/dc/dcmitype/"/>
+    <ds:schemaRef ds:uri="http://purl.org/dc/terms/"/>
+    <ds:schemaRef ds:uri="http://schemas.microsoft.com/office/2006/documentManagement/types"/>
+    <ds:schemaRef ds:uri="http://schemas.openxmlformats.org/package/2006/metadata/core-properties"/>
+    <ds:schemaRef ds:uri="http://purl.org/dc/elements/1.1/"/>
+    <ds:schemaRef ds:uri="http://schemas.microsoft.com/office/2006/metadata/properties"/>
+    <ds:schemaRef ds:uri="http://schemas.microsoft.com/office/infopath/2007/PartnerControls"/>
+    <ds:schemaRef ds:uri="http://www.w3.org/XML/1998/namespace"/>
+  </ds:schemaRefs>
+</ds:datastoreItem>
+</file>
+
 <file path=customXml/itemProps4.xml><?xml version="1.0" encoding="utf-8"?>
-<ds:datastoreItem xmlns:ds="http://schemas.openxmlformats.org/officeDocument/2006/customXml" ds:itemID="{5628F222-A8EC-4102-896E-AFD4FC6804F2}">
+<ds:datastoreItem xmlns:ds="http://schemas.openxmlformats.org/officeDocument/2006/customXml" ds:itemID="{5AECD23A-2E27-489D-9019-AF918CBB192E}">
   <ds:schemaRefs>
     <ds:schemaRef ds:uri="http://schemas.openxmlformats.org/officeDocument/2006/bibliography"/>
   </ds:schemaRefs>

</xml_diff>

<commit_message>
Changing Wood Commissioning to GoTechnology
</commit_message>
<xml_diff>
--- a/v/1_12.docx
+++ b/v/1_12.docx
@@ -100,7 +100,17 @@
                                 <w:color w:val="233845" w:themeColor="text2"/>
                                 <w:sz w:val="32"/>
                               </w:rPr>
-                              <w:t>Wood Commissioning</w:t>
+                              <w:t>GoTechnology</w:t>
+                            </w:r>
+                            <w:r>
+                              <w:rPr>
+                                <w:rFonts w:ascii="Segoe UI" w:hAnsi="Segoe UI" w:cs="Segoe UI"/>
+                                <w:b/>
+                                <w:color w:val="233845" w:themeColor="text2"/>
+                                <w:sz w:val="32"/>
+                                <w:vertAlign w:val="superscript"/>
+                              </w:rPr>
+                              <w:t>®</w:t>
                             </w:r>
                           </w:p>
                           <w:p>
@@ -183,7 +193,17 @@
                           <w:color w:val="233845" w:themeColor="text2"/>
                           <w:sz w:val="32"/>
                         </w:rPr>
-                        <w:t>Wood Commissioning</w:t>
+                        <w:t>GoTechnology</w:t>
+                      </w:r>
+                      <w:r>
+                        <w:rPr>
+                          <w:rFonts w:ascii="Segoe UI" w:hAnsi="Segoe UI" w:cs="Segoe UI"/>
+                          <w:b/>
+                          <w:color w:val="233845" w:themeColor="text2"/>
+                          <w:sz w:val="32"/>
+                          <w:vertAlign w:val="superscript"/>
+                        </w:rPr>
+                        <w:t>®</w:t>
                       </w:r>
                     </w:p>
                     <w:p>
@@ -9652,6 +9672,23 @@
 </file>
 
 <file path=customXml/item1.xml><?xml version="1.0" encoding="utf-8"?>
+<p:properties xmlns:p="http://schemas.microsoft.com/office/2006/metadata/properties" xmlns:xsi="http://www.w3.org/2001/XMLSchema-instance" xmlns:pc="http://schemas.microsoft.com/office/infopath/2007/PartnerControls">
+  <documentManagement>
+    <_Version xmlns="http://schemas.microsoft.com/sharepoint/v3/fields" xsi:nil="true"/>
+  </documentManagement>
+</p:properties>
+</file>
+
+<file path=customXml/item2.xml><?xml version="1.0" encoding="utf-8"?>
+<?mso-contentType ?>
+<FormTemplates xmlns="http://schemas.microsoft.com/sharepoint/v3/contenttype/forms">
+  <Display>DocumentLibraryForm</Display>
+  <Edit>DocumentLibraryForm</Edit>
+  <New>DocumentLibraryForm</New>
+</FormTemplates>
+</file>
+
+<file path=customXml/item3.xml><?xml version="1.0" encoding="utf-8"?>
 <ct:contentTypeSchema xmlns:ct="http://schemas.microsoft.com/office/2006/metadata/contentType" xmlns:ma="http://schemas.microsoft.com/office/2006/metadata/properties/metaAttributes" ct:_="" ma:_="" ma:contentTypeName="Document" ma:contentTypeID="0x010100DB157BD05F2440419AB1FD48A2378BAB" ma:contentTypeVersion="5" ma:contentTypeDescription="Create a new document." ma:contentTypeScope="" ma:versionID="24d9f2d07237264d120e5209cc111244">
   <xsd:schema xmlns:xsd="http://www.w3.org/2001/XMLSchema" xmlns:xs="http://www.w3.org/2001/XMLSchema" xmlns:p="http://schemas.microsoft.com/office/2006/metadata/properties" xmlns:ns2="http://schemas.microsoft.com/sharepoint/v3/fields" targetNamespace="http://schemas.microsoft.com/office/2006/metadata/properties" ma:root="true" ma:fieldsID="ea0a8a0456d8961372683f4f1f16e3ef" ns2:_="">
     <xsd:import namespace="http://schemas.microsoft.com/sharepoint/v3/fields"/>
@@ -9775,23 +9812,6 @@
     <xs:element name="TermId" type="xs:string"/>
   </xs:schema>
 </ct:contentTypeSchema>
-</file>
-
-<file path=customXml/item2.xml><?xml version="1.0" encoding="utf-8"?>
-<?mso-contentType ?>
-<FormTemplates xmlns="http://schemas.microsoft.com/sharepoint/v3/contenttype/forms">
-  <Display>DocumentLibraryForm</Display>
-  <Edit>DocumentLibraryForm</Edit>
-  <New>DocumentLibraryForm</New>
-</FormTemplates>
-</file>
-
-<file path=customXml/item3.xml><?xml version="1.0" encoding="utf-8"?>
-<p:properties xmlns:p="http://schemas.microsoft.com/office/2006/metadata/properties" xmlns:xsi="http://www.w3.org/2001/XMLSchema-instance" xmlns:pc="http://schemas.microsoft.com/office/infopath/2007/PartnerControls">
-  <documentManagement>
-    <_Version xmlns="http://schemas.microsoft.com/sharepoint/v3/fields" xsi:nil="true"/>
-  </documentManagement>
-</p:properties>
 </file>
 
 <file path=customXml/item4.xml><?xml version="1.0" encoding="utf-8"?>
@@ -9964,6 +9984,24 @@
 </file>
 
 <file path=customXml/itemProps1.xml><?xml version="1.0" encoding="utf-8"?>
+<ds:datastoreItem xmlns:ds="http://schemas.openxmlformats.org/officeDocument/2006/customXml" ds:itemID="{18794FE2-D1D9-4DED-B536-5BE6C6A8A698}">
+  <ds:schemaRefs>
+    <ds:schemaRef ds:uri="http://schemas.microsoft.com/office/2006/metadata/properties"/>
+    <ds:schemaRef ds:uri="http://schemas.microsoft.com/office/infopath/2007/PartnerControls"/>
+    <ds:schemaRef ds:uri="http://schemas.microsoft.com/sharepoint/v3/fields"/>
+  </ds:schemaRefs>
+</ds:datastoreItem>
+</file>
+
+<file path=customXml/itemProps2.xml><?xml version="1.0" encoding="utf-8"?>
+<ds:datastoreItem xmlns:ds="http://schemas.openxmlformats.org/officeDocument/2006/customXml" ds:itemID="{C984664E-B709-478A-93DA-AD860FED8C08}">
+  <ds:schemaRefs>
+    <ds:schemaRef ds:uri="http://schemas.microsoft.com/sharepoint/v3/contenttype/forms"/>
+  </ds:schemaRefs>
+</ds:datastoreItem>
+</file>
+
+<file path=customXml/itemProps3.xml><?xml version="1.0" encoding="utf-8"?>
 <ds:datastoreItem xmlns:ds="http://schemas.openxmlformats.org/officeDocument/2006/customXml" ds:itemID="{0FB29EBB-BEEA-4A7A-AD24-1B8958326D34}">
   <ds:schemaRefs>
     <ds:schemaRef ds:uri="http://schemas.microsoft.com/office/2006/metadata/contentType"/>
@@ -9981,32 +10019,8 @@
 </ds:datastoreItem>
 </file>
 
-<file path=customXml/itemProps2.xml><?xml version="1.0" encoding="utf-8"?>
-<ds:datastoreItem xmlns:ds="http://schemas.openxmlformats.org/officeDocument/2006/customXml" ds:itemID="{C984664E-B709-478A-93DA-AD860FED8C08}">
-  <ds:schemaRefs>
-    <ds:schemaRef ds:uri="http://schemas.microsoft.com/sharepoint/v3/contenttype/forms"/>
-  </ds:schemaRefs>
-</ds:datastoreItem>
-</file>
-
-<file path=customXml/itemProps3.xml><?xml version="1.0" encoding="utf-8"?>
-<ds:datastoreItem xmlns:ds="http://schemas.openxmlformats.org/officeDocument/2006/customXml" ds:itemID="{18794FE2-D1D9-4DED-B536-5BE6C6A8A698}">
-  <ds:schemaRefs>
-    <ds:schemaRef ds:uri="http://schemas.microsoft.com/sharepoint/v3/fields"/>
-    <ds:schemaRef ds:uri="http://purl.org/dc/dcmitype/"/>
-    <ds:schemaRef ds:uri="http://purl.org/dc/terms/"/>
-    <ds:schemaRef ds:uri="http://schemas.microsoft.com/office/2006/documentManagement/types"/>
-    <ds:schemaRef ds:uri="http://schemas.openxmlformats.org/package/2006/metadata/core-properties"/>
-    <ds:schemaRef ds:uri="http://purl.org/dc/elements/1.1/"/>
-    <ds:schemaRef ds:uri="http://schemas.microsoft.com/office/2006/metadata/properties"/>
-    <ds:schemaRef ds:uri="http://schemas.microsoft.com/office/infopath/2007/PartnerControls"/>
-    <ds:schemaRef ds:uri="http://www.w3.org/XML/1998/namespace"/>
-  </ds:schemaRefs>
-</ds:datastoreItem>
-</file>
-
 <file path=customXml/itemProps4.xml><?xml version="1.0" encoding="utf-8"?>
-<ds:datastoreItem xmlns:ds="http://schemas.openxmlformats.org/officeDocument/2006/customXml" ds:itemID="{5AECD23A-2E27-489D-9019-AF918CBB192E}">
+<ds:datastoreItem xmlns:ds="http://schemas.openxmlformats.org/officeDocument/2006/customXml" ds:itemID="{1FB4E740-52BE-4E76-A343-7582ED91EA3E}">
   <ds:schemaRefs>
     <ds:schemaRef ds:uri="http://schemas.openxmlformats.org/officeDocument/2006/bibliography"/>
   </ds:schemaRefs>

</xml_diff>